<commit_message>
Added week 10 Assignment
</commit_message>
<xml_diff>
--- a/MySQL-Week10_Coding_Assignment-5.docx
+++ b/MySQL-Week10_Coding_Assignment-5.docx
@@ -15,10 +15,7 @@
         <w:pStyle w:val="Body"/>
       </w:pPr>
       <w:r>
-        <w:t xml:space="preserve">We have been developing a menu-driven application that demonstrates how to perform CRUD (Create, Read, Update, Read) operations on a DIY project database. Thus far, we have learned how to create a connection to a MySQL database and how to </w:t>
-      </w:r>
-      <w:r>
-        <w:t>insert records into a table. In this section, we will apply our knowledge of querying data to list all projects without project details, and to list a single project with all details.</w:t>
+        <w:t>We have been developing a menu-driven application that demonstrates how to perform CRUD (Create, Read, Update, Read) operations on a DIY project database. Thus far, we have learned how to create a connection to a MySQL database and how to insert records into a table. In this section, we will apply our knowledge of querying data to list all projects without project details, and to list a single project with all details.</w:t>
       </w:r>
     </w:p>
     <w:p>
@@ -37,10 +34,7 @@
         <w:pStyle w:val="Body"/>
       </w:pPr>
       <w:r>
-        <w:t>In these exercises, you will expand the menu application to l</w:t>
-      </w:r>
-      <w:r>
-        <w:t>ist all projects (name and ID). Then, you will write code to select a project to edit. This will involve returning a selected project along with all project details. This will further our pursuit of implementing CRUD operations on database tables.</w:t>
+        <w:t>In these exercises, you will expand the menu application to list all projects (name and ID). Then, you will write code to select a project to edit. This will involve returning a selected project along with all project details. This will further our pursuit of implementing CRUD operations on database tables.</w:t>
       </w:r>
     </w:p>
     <w:p>
@@ -48,10 +42,7 @@
         <w:pStyle w:val="Body"/>
       </w:pPr>
       <w:r>
-        <w:t>In these</w:t>
-      </w:r>
-      <w:r>
-        <w:t xml:space="preserve"> exercises, you will:</w:t>
+        <w:t>In these exercises, you will:</w:t>
       </w:r>
     </w:p>
     <w:p>
@@ -141,13 +132,7 @@
         <w:rPr>
           <w:rStyle w:val="MonoChar"/>
         </w:rPr>
-        <w:t>Option</w:t>
-      </w:r>
-      <w:r>
-        <w:rPr>
-          <w:rStyle w:val="MonoChar"/>
-        </w:rPr>
-        <w:t>al</w:t>
+        <w:t>Optional</w:t>
       </w:r>
       <w:r>
         <w:t xml:space="preserve"> to either return a </w:t>
@@ -286,25 +271,46 @@
         <w:pStyle w:val="Body"/>
       </w:pPr>
       <w:r>
-        <w:t>Also important: you should take the variable names and method names as suggestions. They're good suggestions, but if you want to deviate from them, feel free to do so. However, don't go</w:t>
-      </w:r>
-      <w:r>
-        <w:t xml:space="preserve"> crazy and change </w:t>
-      </w:r>
-      <w:r>
-        <w:rPr>
-          <w:rStyle w:val="MonoChar"/>
-        </w:rPr>
-        <w:t>listProjects()</w:t>
+        <w:t xml:space="preserve">Also important: you should take the variable names and method names as suggestions. They're good suggestions, but if you want to deviate from them, feel free to do so. However, don't go crazy and change </w:t>
+      </w:r>
+      <w:proofErr w:type="spellStart"/>
+      <w:proofErr w:type="gramStart"/>
+      <w:r>
+        <w:rPr>
+          <w:rStyle w:val="MonoChar"/>
+        </w:rPr>
+        <w:t>listProjects</w:t>
+      </w:r>
+      <w:proofErr w:type="spellEnd"/>
+      <w:r>
+        <w:rPr>
+          <w:rStyle w:val="MonoChar"/>
+        </w:rPr>
+        <w:t>(</w:t>
+      </w:r>
+      <w:proofErr w:type="gramEnd"/>
+      <w:r>
+        <w:rPr>
+          <w:rStyle w:val="MonoChar"/>
+        </w:rPr>
+        <w:t>)</w:t>
       </w:r>
       <w:r>
         <w:t xml:space="preserve"> to </w:t>
       </w:r>
-      <w:r>
-        <w:rPr>
-          <w:rStyle w:val="MonoChar"/>
-        </w:rPr>
-        <w:t>emptyMyBankAccountByBuyingAJeep()</w:t>
+      <w:proofErr w:type="spellStart"/>
+      <w:r>
+        <w:rPr>
+          <w:rStyle w:val="MonoChar"/>
+        </w:rPr>
+        <w:t>emptyMyBankAccountByBuyingAJeep</w:t>
+      </w:r>
+      <w:proofErr w:type="spellEnd"/>
+      <w:r>
+        <w:rPr>
+          <w:rStyle w:val="MonoChar"/>
+        </w:rPr>
+        <w:t>()</w:t>
       </w:r>
       <w:r>
         <w:t>. You should follow Java best practices. Method names should describe what the method does in the interest of self-documentation.</w:t>
@@ -389,7 +395,7 @@
           <w:sz w:val="24"/>
           <w:szCs w:val="24"/>
         </w:rPr>
-        <w:t>URL to Public Li</w:t>
+        <w:t xml:space="preserve">URL to Public Link of your </w:t>
       </w:r>
       <w:r>
         <w:rPr>
@@ -398,7 +404,7 @@
           <w:sz w:val="24"/>
           <w:szCs w:val="24"/>
         </w:rPr>
-        <w:t xml:space="preserve">nk of your </w:t>
+        <w:t>Video:</w:t>
       </w:r>
       <w:r>
         <w:rPr>
@@ -407,7 +413,28 @@
           <w:sz w:val="24"/>
           <w:szCs w:val="24"/>
         </w:rPr>
-        <w:t>Video:</w:t>
+        <w:t xml:space="preserve"> </w:t>
+      </w:r>
+      <w:hyperlink r:id="rId9" w:history="1">
+        <w:r>
+          <w:rPr>
+            <w:rStyle w:val="Hyperlink"/>
+            <w:b/>
+            <w:bCs/>
+            <w:sz w:val="24"/>
+            <w:szCs w:val="24"/>
+          </w:rPr>
+          <w:t>https://youtu.be/SKAIruQFZsI</w:t>
+        </w:r>
+      </w:hyperlink>
+      <w:r>
+        <w:rPr>
+          <w:b/>
+          <w:bCs/>
+          <w:sz w:val="24"/>
+          <w:szCs w:val="24"/>
+        </w:rPr>
+        <w:t xml:space="preserve"> </w:t>
       </w:r>
     </w:p>
     <w:p>
@@ -617,7 +644,39 @@
           <w:sz w:val="18"/>
           <w:szCs w:val="18"/>
         </w:rPr>
-        <w:t xml:space="preserve"> mysql-java) and any .sql files that you create.  In addition</w:t>
+        <w:t xml:space="preserve"> </w:t>
+      </w:r>
+      <w:proofErr w:type="spellStart"/>
+      <w:r>
+        <w:rPr>
+          <w:sz w:val="18"/>
+          <w:szCs w:val="18"/>
+        </w:rPr>
+        <w:t>mysql</w:t>
+      </w:r>
+      <w:proofErr w:type="spellEnd"/>
+      <w:r>
+        <w:rPr>
+          <w:sz w:val="18"/>
+          <w:szCs w:val="18"/>
+        </w:rPr>
+        <w:t>-java) and any .</w:t>
+      </w:r>
+      <w:proofErr w:type="spellStart"/>
+      <w:r>
+        <w:rPr>
+          <w:sz w:val="18"/>
+          <w:szCs w:val="18"/>
+        </w:rPr>
+        <w:t>sql</w:t>
+      </w:r>
+      <w:proofErr w:type="spellEnd"/>
+      <w:r>
+        <w:rPr>
+          <w:sz w:val="18"/>
+          <w:szCs w:val="18"/>
+        </w:rPr>
+        <w:t xml:space="preserve"> files that you create.  In addition</w:t>
       </w:r>
       <w:r>
         <w:rPr>
@@ -1323,10 +1382,7 @@
         <w:pStyle w:val="Body"/>
       </w:pPr>
       <w:r>
-        <w:t>In these exercises, you will often be told to call a method prior to creating it. This is a good</w:t>
-      </w:r>
-      <w:r>
-        <w:t xml:space="preserve"> approach. You set up the return type by assigning it to a variable and setting up the parameters. Then, Eclipse can correctly create the method.</w:t>
+        <w:t>In these exercises, you will often be told to call a method prior to creating it. This is a good approach. You set up the return type by assigning it to a variable and setting up the parameters. Then, Eclipse can correctly create the method.</w:t>
       </w:r>
     </w:p>
     <w:p>
@@ -1342,13 +1398,7 @@
         <w:pStyle w:val="Body"/>
       </w:pPr>
       <w:r>
-        <w:t xml:space="preserve">In this section, you will add code to return and print a list of projects. Several </w:t>
-      </w:r>
-      <w:r>
-        <w:t xml:space="preserve">application methods will call this method to let the user select a project from a list. To get the list of projects, you will add the menu option and method in the menu class, then you will add a method in the service class. The DAO class will perform the </w:t>
-      </w:r>
-      <w:r>
-        <w:t>actual work of fetching the list using JDBC method calls.</w:t>
+        <w:t>In this section, you will add code to return and print a list of projects. Several application methods will call this method to let the user select a project from a list. To get the list of projects, you will add the menu option and method in the menu class, then you will add a method in the service class. The DAO class will perform the actual work of fetching the list using JDBC method calls.</w:t>
       </w:r>
     </w:p>
     <w:p>
@@ -1382,10 +1432,7 @@
         <w:t>switch</w:t>
       </w:r>
       <w:r>
-        <w:t xml:space="preserve"> method along with the method to call the service </w:t>
-      </w:r>
-      <w:r>
-        <w:t>to retrieve the list of projects.</w:t>
+        <w:t xml:space="preserve"> method along with the method to call the service to retrieve the list of projects.</w:t>
       </w:r>
     </w:p>
     <w:p>
@@ -1446,23 +1493,52 @@
       <w:r>
         <w:t xml:space="preserve"> to the switch statement in </w:t>
       </w:r>
-      <w:r>
-        <w:rPr>
-          <w:rStyle w:val="MonoChar"/>
-        </w:rPr>
-        <w:t>processUserSelection()</w:t>
-      </w:r>
-      <w:r>
-        <w:t>. In the ca</w:t>
-      </w:r>
-      <w:r>
-        <w:t xml:space="preserve">se, call method </w:t>
-      </w:r>
-      <w:r>
-        <w:rPr>
-          <w:rStyle w:val="MonoChar"/>
-        </w:rPr>
-        <w:t>listProjects()</w:t>
+      <w:proofErr w:type="spellStart"/>
+      <w:proofErr w:type="gramStart"/>
+      <w:r>
+        <w:rPr>
+          <w:rStyle w:val="MonoChar"/>
+        </w:rPr>
+        <w:t>processUserSelection</w:t>
+      </w:r>
+      <w:proofErr w:type="spellEnd"/>
+      <w:r>
+        <w:rPr>
+          <w:rStyle w:val="MonoChar"/>
+        </w:rPr>
+        <w:t>(</w:t>
+      </w:r>
+      <w:proofErr w:type="gramEnd"/>
+      <w:r>
+        <w:rPr>
+          <w:rStyle w:val="MonoChar"/>
+        </w:rPr>
+        <w:t>)</w:t>
+      </w:r>
+      <w:r>
+        <w:t xml:space="preserve">. In the case, call method </w:t>
+      </w:r>
+      <w:proofErr w:type="spellStart"/>
+      <w:proofErr w:type="gramStart"/>
+      <w:r>
+        <w:rPr>
+          <w:rStyle w:val="MonoChar"/>
+        </w:rPr>
+        <w:t>listProjects</w:t>
+      </w:r>
+      <w:proofErr w:type="spellEnd"/>
+      <w:r>
+        <w:rPr>
+          <w:rStyle w:val="MonoChar"/>
+        </w:rPr>
+        <w:t>(</w:t>
+      </w:r>
+      <w:proofErr w:type="gramEnd"/>
+      <w:r>
+        <w:rPr>
+          <w:rStyle w:val="MonoChar"/>
+        </w:rPr>
+        <w:t>)</w:t>
       </w:r>
       <w:r>
         <w:t xml:space="preserve">. Don't forget to add the </w:t>
@@ -1488,11 +1564,27 @@
       <w:r>
         <w:t xml:space="preserve">Have Eclipse create the method </w:t>
       </w:r>
-      <w:r>
-        <w:rPr>
-          <w:rStyle w:val="MonoChar"/>
-        </w:rPr>
-        <w:t>listProjects()</w:t>
+      <w:proofErr w:type="spellStart"/>
+      <w:proofErr w:type="gramStart"/>
+      <w:r>
+        <w:rPr>
+          <w:rStyle w:val="MonoChar"/>
+        </w:rPr>
+        <w:t>listProjects</w:t>
+      </w:r>
+      <w:proofErr w:type="spellEnd"/>
+      <w:r>
+        <w:rPr>
+          <w:rStyle w:val="MonoChar"/>
+        </w:rPr>
+        <w:t>(</w:t>
+      </w:r>
+      <w:proofErr w:type="gramEnd"/>
+      <w:r>
+        <w:rPr>
+          <w:rStyle w:val="MonoChar"/>
+        </w:rPr>
+        <w:t>)</w:t>
       </w:r>
       <w:r>
         <w:t>. It should take no parameters and should return nothing. In the method:</w:t>
@@ -1534,16 +1626,21 @@
         <w:t>projects</w:t>
       </w:r>
       <w:r>
-        <w:t>. Assi</w:t>
-      </w:r>
-      <w:r>
-        <w:t xml:space="preserve">gn the variable the results of a method call to </w:t>
-      </w:r>
-      <w:r>
-        <w:rPr>
-          <w:rStyle w:val="MonoChar"/>
-        </w:rPr>
-        <w:t>projectService.fetchAllProjects()</w:t>
+        <w:t xml:space="preserve">. Assign the variable the results of a method call to </w:t>
+      </w:r>
+      <w:proofErr w:type="spellStart"/>
+      <w:r>
+        <w:rPr>
+          <w:rStyle w:val="MonoChar"/>
+        </w:rPr>
+        <w:t>projectService.fetchAllProjects</w:t>
+      </w:r>
+      <w:proofErr w:type="spellEnd"/>
+      <w:r>
+        <w:rPr>
+          <w:rStyle w:val="MonoChar"/>
+        </w:rPr>
+        <w:t>()</w:t>
       </w:r>
       <w:r>
         <w:t>.</w:t>
@@ -1564,7 +1661,21 @@
         <w:rPr>
           <w:rStyle w:val="MonoChar"/>
         </w:rPr>
-        <w:t>"\nProjects:"</w:t>
+        <w:t>"\</w:t>
+      </w:r>
+      <w:proofErr w:type="spellStart"/>
+      <w:r>
+        <w:rPr>
+          <w:rStyle w:val="MonoChar"/>
+        </w:rPr>
+        <w:t>nProjects</w:t>
+      </w:r>
+      <w:proofErr w:type="spellEnd"/>
+      <w:r>
+        <w:rPr>
+          <w:rStyle w:val="MonoChar"/>
+        </w:rPr>
+        <w:t>:"</w:t>
       </w:r>
       <w:r>
         <w:t xml:space="preserve"> (without quotes) to the console.</w:t>
@@ -1609,10 +1720,7 @@
         </w:numPr>
       </w:pPr>
       <w:r>
-        <w:t xml:space="preserve">At this </w:t>
-      </w:r>
-      <w:r>
-        <w:t>point, the method should look like this:</w:t>
+        <w:t>At this point, the method should look like this:</w:t>
       </w:r>
     </w:p>
     <w:p>
@@ -1640,7 +1748,7 @@
                     </pic:cNvPicPr>
                   </pic:nvPicPr>
                   <pic:blipFill>
-                    <a:blip r:embed="rId9"/>
+                    <a:blip r:embed="rId10"/>
                     <a:stretch>
                       <a:fillRect/>
                     </a:stretch>
@@ -1678,21 +1786,39 @@
         <w:lastRenderedPageBreak/>
         <w:t xml:space="preserve">Have Eclipse create the method </w:t>
       </w:r>
-      <w:r>
-        <w:rPr>
-          <w:rStyle w:val="MonoChar"/>
-        </w:rPr>
-        <w:t>fetchAllProjects()</w:t>
+      <w:proofErr w:type="spellStart"/>
+      <w:proofErr w:type="gramStart"/>
+      <w:r>
+        <w:rPr>
+          <w:rStyle w:val="MonoChar"/>
+        </w:rPr>
+        <w:t>fetchAllProjects</w:t>
+      </w:r>
+      <w:proofErr w:type="spellEnd"/>
+      <w:r>
+        <w:rPr>
+          <w:rStyle w:val="MonoChar"/>
+        </w:rPr>
+        <w:t>(</w:t>
+      </w:r>
+      <w:proofErr w:type="gramEnd"/>
+      <w:r>
+        <w:rPr>
+          <w:rStyle w:val="MonoChar"/>
+        </w:rPr>
+        <w:t>)</w:t>
       </w:r>
       <w:r>
         <w:t xml:space="preserve"> in the </w:t>
       </w:r>
+      <w:proofErr w:type="spellStart"/>
       <w:r>
         <w:rPr>
           <w:rStyle w:val="MonoChar"/>
         </w:rPr>
         <w:t>ProjectService</w:t>
       </w:r>
+      <w:proofErr w:type="spellEnd"/>
       <w:r>
         <w:t xml:space="preserve"> class, or create it yourself.</w:t>
       </w:r>
@@ -1722,13 +1848,15 @@
         <w:pStyle w:val="Body"/>
       </w:pPr>
       <w:r>
-        <w:t>You need to f</w:t>
-      </w:r>
-      <w:r>
-        <w:t>ill in the method in the service class to call the DAO class. This method will simply return the results of the method call to the DAO class. The service class in out small application does not do very much. But it allows us to properly separate concerns o</w:t>
-      </w:r>
-      <w:r>
-        <w:t>f input/output, business logic, and database reads and writes. If you always structure your code like this it will be much easier to understand and make changes if needed.</w:t>
+        <w:t xml:space="preserve">You need to fill in the method in the service class to call the DAO class. This method will simply return the results of the method call to the DAO class. The service class in out small application does not do very much. But it allows us to properly separate concerns of input/output, business logic, and database reads and writes. If you always structure your code like </w:t>
+      </w:r>
+      <w:proofErr w:type="gramStart"/>
+      <w:r>
+        <w:t>this</w:t>
+      </w:r>
+      <w:proofErr w:type="gramEnd"/>
+      <w:r>
+        <w:t xml:space="preserve"> it will be much easier to understand and make changes if needed.</w:t>
       </w:r>
     </w:p>
     <w:p>
@@ -1759,36 +1887,50 @@
       <w:r>
         <w:t xml:space="preserve">In the method </w:t>
       </w:r>
-      <w:r>
-        <w:rPr>
-          <w:rStyle w:val="MonoChar"/>
-        </w:rPr>
-        <w:t>fetchAllP</w:t>
-      </w:r>
-      <w:r>
-        <w:rPr>
-          <w:rStyle w:val="MonoChar"/>
-        </w:rPr>
-        <w:t>rojects</w:t>
-      </w:r>
+      <w:proofErr w:type="spellStart"/>
+      <w:r>
+        <w:rPr>
+          <w:rStyle w:val="MonoChar"/>
+        </w:rPr>
+        <w:t>fetchAllProjects</w:t>
+      </w:r>
+      <w:proofErr w:type="spellEnd"/>
       <w:r>
         <w:t xml:space="preserve">, call the </w:t>
       </w:r>
-      <w:r>
-        <w:rPr>
-          <w:rStyle w:val="MonoChar"/>
-        </w:rPr>
-        <w:t>fetchAllProjects()</w:t>
+      <w:proofErr w:type="spellStart"/>
+      <w:proofErr w:type="gramStart"/>
+      <w:r>
+        <w:rPr>
+          <w:rStyle w:val="MonoChar"/>
+        </w:rPr>
+        <w:t>fetchAllProjects</w:t>
+      </w:r>
+      <w:proofErr w:type="spellEnd"/>
+      <w:r>
+        <w:rPr>
+          <w:rStyle w:val="MonoChar"/>
+        </w:rPr>
+        <w:t>(</w:t>
+      </w:r>
+      <w:proofErr w:type="gramEnd"/>
+      <w:r>
+        <w:rPr>
+          <w:rStyle w:val="MonoChar"/>
+        </w:rPr>
+        <w:t>)</w:t>
       </w:r>
       <w:r>
         <w:t xml:space="preserve"> method on the </w:t>
       </w:r>
+      <w:proofErr w:type="spellStart"/>
       <w:r>
         <w:rPr>
           <w:rStyle w:val="MonoChar"/>
         </w:rPr>
         <w:t>projectDao</w:t>
       </w:r>
+      <w:proofErr w:type="spellEnd"/>
       <w:r>
         <w:t xml:space="preserve"> object.</w:t>
       </w:r>
@@ -1804,11 +1946,27 @@
       <w:r>
         <w:t xml:space="preserve">Have Eclipse create the method </w:t>
       </w:r>
-      <w:r>
-        <w:rPr>
-          <w:rStyle w:val="MonoChar"/>
-        </w:rPr>
-        <w:t>fetchAllProjects()</w:t>
+      <w:proofErr w:type="spellStart"/>
+      <w:proofErr w:type="gramStart"/>
+      <w:r>
+        <w:rPr>
+          <w:rStyle w:val="MonoChar"/>
+        </w:rPr>
+        <w:t>fetchAllProjects</w:t>
+      </w:r>
+      <w:proofErr w:type="spellEnd"/>
+      <w:r>
+        <w:rPr>
+          <w:rStyle w:val="MonoChar"/>
+        </w:rPr>
+        <w:t>(</w:t>
+      </w:r>
+      <w:proofErr w:type="gramEnd"/>
+      <w:r>
+        <w:rPr>
+          <w:rStyle w:val="MonoChar"/>
+        </w:rPr>
+        <w:t>)</w:t>
       </w:r>
       <w:r>
         <w:t xml:space="preserve"> in </w:t>
@@ -1846,35 +2004,48 @@
         <w:pStyle w:val="Heading3"/>
       </w:pPr>
       <w:r>
-        <w:t>Modifications to project dao</w:t>
-      </w:r>
+        <w:t xml:space="preserve">Modifications to project </w:t>
+      </w:r>
+      <w:proofErr w:type="spellStart"/>
+      <w:r>
+        <w:t>dao</w:t>
+      </w:r>
+      <w:proofErr w:type="spellEnd"/>
     </w:p>
     <w:p>
       <w:pPr>
         <w:pStyle w:val="Body"/>
       </w:pPr>
       <w:r>
-        <w:t>Now you ne</w:t>
-      </w:r>
-      <w:r>
-        <w:t xml:space="preserve">ed to write the code to retrieve all the projects from the database. It is structured similarly to the </w:t>
-      </w:r>
+        <w:t xml:space="preserve">Now you need to write the code to retrieve all the projects from the database. It is structured similarly to the </w:t>
+      </w:r>
+      <w:proofErr w:type="gramStart"/>
       <w:r>
         <w:rPr>
           <w:rStyle w:val="MonoChar"/>
           <w:lang w:val="pt-PT"/>
         </w:rPr>
-        <w:t>insertProject()</w:t>
+        <w:t>insertProject(</w:t>
+      </w:r>
+      <w:proofErr w:type="gramEnd"/>
+      <w:r>
+        <w:rPr>
+          <w:rStyle w:val="MonoChar"/>
+          <w:lang w:val="pt-PT"/>
+        </w:rPr>
+        <w:t>)</w:t>
       </w:r>
       <w:r>
         <w:t xml:space="preserve"> method, but it will also incorporate a </w:t>
       </w:r>
+      <w:proofErr w:type="spellStart"/>
       <w:r>
         <w:rPr>
           <w:rStyle w:val="MonoChar"/>
         </w:rPr>
         <w:t>ResultSet</w:t>
       </w:r>
+      <w:proofErr w:type="spellEnd"/>
       <w:r>
         <w:t xml:space="preserve"> to retrieve the project row(s). </w:t>
       </w:r>
@@ -1884,10 +2055,7 @@
         <w:pStyle w:val="Body"/>
       </w:pPr>
       <w:r>
-        <w:t xml:space="preserve">To implement this method, first you will write the SQL </w:t>
-      </w:r>
-      <w:r>
-        <w:t xml:space="preserve">statement that instructs MySQL to return all project rows without any materials, steps, or categories. Then, you will obtain a </w:t>
+        <w:t xml:space="preserve">To implement this method, first you will write the SQL statement that instructs MySQL to return all project rows without any materials, steps, or categories. Then, you will obtain a </w:t>
       </w:r>
       <w:r>
         <w:rPr>
@@ -1898,12 +2066,14 @@
       <w:r>
         <w:t xml:space="preserve"> and start a transaction. Next, you will obtain a </w:t>
       </w:r>
+      <w:proofErr w:type="spellStart"/>
       <w:r>
         <w:rPr>
           <w:rStyle w:val="MonoChar"/>
         </w:rPr>
         <w:t>PreparedStatement</w:t>
       </w:r>
+      <w:proofErr w:type="spellEnd"/>
       <w:r>
         <w:t xml:space="preserve"> from the </w:t>
       </w:r>
@@ -1916,36 +2086,36 @@
       <w:r>
         <w:t xml:space="preserve"> object. Then, you will get a </w:t>
       </w:r>
-      <w:r>
-        <w:rPr>
-          <w:rStyle w:val="MonoChar"/>
-        </w:rPr>
-        <w:t>Re</w:t>
-      </w:r>
-      <w:r>
-        <w:rPr>
-          <w:rStyle w:val="MonoChar"/>
-        </w:rPr>
-        <w:t>sultSet</w:t>
-      </w:r>
+      <w:proofErr w:type="spellStart"/>
+      <w:r>
+        <w:rPr>
+          <w:rStyle w:val="MonoChar"/>
+        </w:rPr>
+        <w:t>ResultSet</w:t>
+      </w:r>
+      <w:proofErr w:type="spellEnd"/>
       <w:r>
         <w:t xml:space="preserve"> from the </w:t>
       </w:r>
+      <w:proofErr w:type="spellStart"/>
       <w:r>
         <w:rPr>
           <w:rStyle w:val="MonoChar"/>
         </w:rPr>
         <w:t>PreparedStatement</w:t>
       </w:r>
+      <w:proofErr w:type="spellEnd"/>
       <w:r>
         <w:t xml:space="preserve">. Finally, you will iterate over the </w:t>
       </w:r>
+      <w:proofErr w:type="spellStart"/>
       <w:r>
         <w:rPr>
           <w:rStyle w:val="MonoChar"/>
         </w:rPr>
         <w:t>ResultSet</w:t>
       </w:r>
+      <w:proofErr w:type="spellEnd"/>
       <w:r>
         <w:t xml:space="preserve"> to create a </w:t>
       </w:r>
@@ -1988,11 +2158,27 @@
       <w:r>
         <w:t xml:space="preserve">In the method </w:t>
       </w:r>
-      <w:r>
-        <w:rPr>
-          <w:rStyle w:val="MonoChar"/>
-        </w:rPr>
-        <w:t>fetchAllProjects()</w:t>
+      <w:proofErr w:type="spellStart"/>
+      <w:proofErr w:type="gramStart"/>
+      <w:r>
+        <w:rPr>
+          <w:rStyle w:val="MonoChar"/>
+        </w:rPr>
+        <w:t>fetchAllProjects</w:t>
+      </w:r>
+      <w:proofErr w:type="spellEnd"/>
+      <w:r>
+        <w:rPr>
+          <w:rStyle w:val="MonoChar"/>
+        </w:rPr>
+        <w:t>(</w:t>
+      </w:r>
+      <w:proofErr w:type="gramEnd"/>
+      <w:r>
+        <w:rPr>
+          <w:rStyle w:val="MonoChar"/>
+        </w:rPr>
+        <w:t>)</w:t>
       </w:r>
       <w:r>
         <w:t>:</w:t>
@@ -2007,10 +2193,7 @@
         </w:numPr>
       </w:pPr>
       <w:r>
-        <w:t xml:space="preserve">Write the SQL statement to return </w:t>
-      </w:r>
-      <w:r>
-        <w:t>all projects not including materials, steps, or categories. Order the results by project name.</w:t>
+        <w:t>Write the SQL statement to return all projects not including materials, steps, or categories. Order the results by project name.</w:t>
       </w:r>
     </w:p>
     <w:p>
@@ -2042,12 +2225,14 @@
       <w:r>
         <w:t xml:space="preserve"> object. Catch the </w:t>
       </w:r>
+      <w:proofErr w:type="spellStart"/>
       <w:r>
         <w:rPr>
           <w:rStyle w:val="MonoChar"/>
         </w:rPr>
         <w:t>SQLException</w:t>
       </w:r>
+      <w:proofErr w:type="spellEnd"/>
       <w:r>
         <w:t xml:space="preserve"> in a </w:t>
       </w:r>
@@ -2060,21 +2245,25 @@
       <w:r>
         <w:t xml:space="preserve"> block and rethrow a new </w:t>
       </w:r>
+      <w:proofErr w:type="spellStart"/>
       <w:r>
         <w:rPr>
           <w:rStyle w:val="MonoChar"/>
         </w:rPr>
         <w:t>DbException</w:t>
       </w:r>
+      <w:proofErr w:type="spellEnd"/>
       <w:r>
         <w:t xml:space="preserve">, passing in the </w:t>
       </w:r>
+      <w:proofErr w:type="spellStart"/>
       <w:r>
         <w:rPr>
           <w:rStyle w:val="MonoChar"/>
         </w:rPr>
         <w:t>SQLException</w:t>
       </w:r>
+      <w:proofErr w:type="spellEnd"/>
       <w:r>
         <w:t xml:space="preserve"> object.</w:t>
       </w:r>
@@ -2120,12 +2309,14 @@
       <w:r>
         <w:t xml:space="preserve"> statement to obtain the </w:t>
       </w:r>
+      <w:proofErr w:type="spellStart"/>
       <w:r>
         <w:rPr>
           <w:rStyle w:val="MonoChar"/>
         </w:rPr>
         <w:t>PreparedStatement</w:t>
       </w:r>
+      <w:proofErr w:type="spellEnd"/>
       <w:r>
         <w:t xml:space="preserve"> from the </w:t>
       </w:r>
@@ -2160,12 +2351,14 @@
         <w:lastRenderedPageBreak/>
         <w:t xml:space="preserve">the transaction and throw a new </w:t>
       </w:r>
+      <w:proofErr w:type="spellStart"/>
       <w:r>
         <w:rPr>
           <w:rStyle w:val="MonoChar"/>
         </w:rPr>
         <w:t>DbException</w:t>
       </w:r>
+      <w:proofErr w:type="spellEnd"/>
       <w:r>
         <w:t xml:space="preserve">, passing in the </w:t>
       </w:r>
@@ -2208,42 +2401,47 @@
       <w:r>
         <w:t xml:space="preserve"> statement to obtain a </w:t>
       </w:r>
+      <w:proofErr w:type="spellStart"/>
       <w:r>
         <w:rPr>
           <w:rStyle w:val="MonoChar"/>
         </w:rPr>
         <w:t>ResultSet</w:t>
       </w:r>
+      <w:proofErr w:type="spellEnd"/>
       <w:r>
         <w:t xml:space="preserve"> from the </w:t>
       </w:r>
+      <w:proofErr w:type="spellStart"/>
       <w:r>
         <w:rPr>
           <w:rStyle w:val="MonoChar"/>
         </w:rPr>
         <w:t>PreparedStatement</w:t>
       </w:r>
-      <w:r>
-        <w:t>. I</w:t>
-      </w:r>
-      <w:r>
-        <w:t xml:space="preserve">nclude the import statement for </w:t>
-      </w:r>
+      <w:proofErr w:type="spellEnd"/>
+      <w:r>
+        <w:t xml:space="preserve">. Include the import statement for </w:t>
+      </w:r>
+      <w:proofErr w:type="spellStart"/>
       <w:r>
         <w:rPr>
           <w:rStyle w:val="MonoChar"/>
         </w:rPr>
         <w:t>ResultSet</w:t>
       </w:r>
+      <w:proofErr w:type="spellEnd"/>
       <w:r>
         <w:t xml:space="preserve">. It is in the </w:t>
       </w:r>
+      <w:proofErr w:type="spellStart"/>
       <w:r>
         <w:rPr>
           <w:rStyle w:val="MonoChar"/>
         </w:rPr>
         <w:t>java.sql</w:t>
       </w:r>
+      <w:proofErr w:type="spellEnd"/>
       <w:r>
         <w:t xml:space="preserve"> package.</w:t>
       </w:r>
@@ -2311,13 +2509,7 @@
         <w:rPr>
           <w:rStyle w:val="MonoChar"/>
         </w:rPr>
-        <w:t>Proj</w:t>
-      </w:r>
-      <w:r>
-        <w:rPr>
-          <w:rStyle w:val="MonoChar"/>
-        </w:rPr>
-        <w:t>ect</w:t>
+        <w:t>Project</w:t>
       </w:r>
       <w:r>
         <w:t xml:space="preserve"> object to the </w:t>
@@ -2366,7 +2558,7 @@
                     </pic:cNvPicPr>
                   </pic:nvPicPr>
                   <pic:blipFill>
-                    <a:blip r:embed="rId10"/>
+                    <a:blip r:embed="rId11"/>
                     <a:stretch>
                       <a:fillRect/>
                     </a:stretch>
@@ -2426,7 +2618,7 @@
                     </pic:cNvPicPr>
                   </pic:nvPicPr>
                   <pic:blipFill>
-                    <a:blip r:embed="rId11"/>
+                    <a:blip r:embed="rId12"/>
                     <a:stretch>
                       <a:fillRect/>
                     </a:stretch>
@@ -2467,12 +2659,14 @@
       <w:r>
         <w:t xml:space="preserve">Test your solution by running </w:t>
       </w:r>
+      <w:proofErr w:type="spellStart"/>
       <w:r>
         <w:rPr>
           <w:rStyle w:val="MonoChar"/>
         </w:rPr>
         <w:t>ProjectsApp</w:t>
       </w:r>
+      <w:proofErr w:type="spellEnd"/>
       <w:r>
         <w:t>. Select "</w:t>
       </w:r>
@@ -2483,10 +2677,7 @@
         <w:t>List projects</w:t>
       </w:r>
       <w:r>
-        <w:t>". The app should return a list of projects that you have crea</w:t>
-      </w:r>
-      <w:r>
-        <w:t xml:space="preserve">ted. Make sure that you have created at least one project. </w:t>
+        <w:t xml:space="preserve">". The app should return a list of projects that you have created. Make sure that you have created at least one project. </w:t>
       </w:r>
       <w:r>
         <w:t xml:space="preserve">Include in your video a shot of </w:t>
@@ -2553,13 +2744,7 @@
         <w:pStyle w:val="Body"/>
       </w:pPr>
       <w:r>
-        <w:t>In this section you will write code to select a current project. With</w:t>
-      </w:r>
-      <w:r>
-        <w:t xml:space="preserve"> a current project selected, you will be able to add materials, steps, and categories in future exercises. This will involve more code than it sounds like on the surface. When you select a current project using the project ID, you will query the project ta</w:t>
-      </w:r>
-      <w:r>
-        <w:t>bles to fetch all project details (materials, steps, and categories) within a single transaction.</w:t>
+        <w:t>In this section you will write code to select a current project. With a current project selected, you will be able to add materials, steps, and categories in future exercises. This will involve more code than it sounds like on the surface. When you select a current project using the project ID, you will query the project tables to fetch all project details (materials, steps, and categories) within a single transaction.</w:t>
       </w:r>
     </w:p>
     <w:p>
@@ -2575,18 +2760,33 @@
         <w:pStyle w:val="Body"/>
       </w:pPr>
       <w:r>
-        <w:t>In this section, you will add a new option to the selections available to the user. Then you will add a method to select the current</w:t>
-      </w:r>
-      <w:r>
-        <w:t xml:space="preserve"> project. After selecting the current project, you will modify the </w:t>
-      </w:r>
+        <w:t xml:space="preserve">In this section, you will add a new option to the selections available to the user. Then you will add a method to select the current project. After selecting the current project, you will modify the </w:t>
+      </w:r>
+      <w:proofErr w:type="spellStart"/>
+      <w:proofErr w:type="gramStart"/>
       <w:r>
         <w:rPr>
           <w:rStyle w:val="MonoChar"/>
           <w:lang w:val="fr-FR"/>
         </w:rPr>
         <w:lastRenderedPageBreak/>
-        <w:t>printOperations()</w:t>
+        <w:t>printOperations</w:t>
+      </w:r>
+      <w:proofErr w:type="spellEnd"/>
+      <w:r>
+        <w:rPr>
+          <w:rStyle w:val="MonoChar"/>
+          <w:lang w:val="fr-FR"/>
+        </w:rPr>
+        <w:t>(</w:t>
+      </w:r>
+      <w:proofErr w:type="gramEnd"/>
+      <w:r>
+        <w:rPr>
+          <w:rStyle w:val="MonoChar"/>
+          <w:lang w:val="fr-FR"/>
+        </w:rPr>
+        <w:t>)</w:t>
       </w:r>
       <w:r>
         <w:t xml:space="preserve"> method to display the currently selected project, if any. It will print all project details including materials, steps, and categories.</w:t>
@@ -2597,10 +2797,7 @@
         <w:pStyle w:val="Body"/>
       </w:pPr>
       <w:r>
-        <w:t>In this section you will be working</w:t>
-      </w:r>
-      <w:r>
-        <w:t xml:space="preserve"> in </w:t>
+        <w:t xml:space="preserve">In this section you will be working in </w:t>
       </w:r>
       <w:r>
         <w:rPr>
@@ -2632,12 +2829,14 @@
       <w:r>
         <w:t xml:space="preserve"> named </w:t>
       </w:r>
+      <w:proofErr w:type="spellStart"/>
       <w:r>
         <w:rPr>
           <w:rStyle w:val="MonoChar"/>
         </w:rPr>
         <w:t>curProject</w:t>
       </w:r>
+      <w:proofErr w:type="spellEnd"/>
       <w:r>
         <w:t>.</w:t>
       </w:r>
@@ -2683,11 +2882,27 @@
       <w:r>
         <w:t xml:space="preserve"> to handle the operation. Call method </w:t>
       </w:r>
-      <w:r>
-        <w:rPr>
-          <w:rStyle w:val="MonoChar"/>
-        </w:rPr>
-        <w:t>selectProject()</w:t>
+      <w:proofErr w:type="spellStart"/>
+      <w:proofErr w:type="gramStart"/>
+      <w:r>
+        <w:rPr>
+          <w:rStyle w:val="MonoChar"/>
+        </w:rPr>
+        <w:t>selectProject</w:t>
+      </w:r>
+      <w:proofErr w:type="spellEnd"/>
+      <w:r>
+        <w:rPr>
+          <w:rStyle w:val="MonoChar"/>
+        </w:rPr>
+        <w:t>(</w:t>
+      </w:r>
+      <w:proofErr w:type="gramEnd"/>
+      <w:r>
+        <w:rPr>
+          <w:rStyle w:val="MonoChar"/>
+        </w:rPr>
+        <w:t>)</w:t>
       </w:r>
       <w:r>
         <w:t>.</w:t>
@@ -2704,17 +2919,30 @@
       <w:r>
         <w:t xml:space="preserve">In this step you will create the method, </w:t>
       </w:r>
-      <w:r>
-        <w:rPr>
-          <w:rStyle w:val="MonoChar"/>
-        </w:rPr>
-        <w:t>selectProject()</w:t>
-      </w:r>
-      <w:r>
-        <w:t>. This method will list the project IDs and names so that the user can select a project ID. Once the ID is entered, the service is called to return the project details. If successful, the current proj</w:t>
-      </w:r>
-      <w:r>
-        <w:t>ect is set to the returned project. Follow these instructions to write the method.</w:t>
+      <w:proofErr w:type="spellStart"/>
+      <w:proofErr w:type="gramStart"/>
+      <w:r>
+        <w:rPr>
+          <w:rStyle w:val="MonoChar"/>
+        </w:rPr>
+        <w:t>selectProject</w:t>
+      </w:r>
+      <w:proofErr w:type="spellEnd"/>
+      <w:r>
+        <w:rPr>
+          <w:rStyle w:val="MonoChar"/>
+        </w:rPr>
+        <w:t>(</w:t>
+      </w:r>
+      <w:proofErr w:type="gramEnd"/>
+      <w:r>
+        <w:rPr>
+          <w:rStyle w:val="MonoChar"/>
+        </w:rPr>
+        <w:t>)</w:t>
+      </w:r>
+      <w:r>
+        <w:t>. This method will list the project IDs and names so that the user can select a project ID. Once the ID is entered, the service is called to return the project details. If successful, the current project is set to the returned project. Follow these instructions to write the method.</w:t>
       </w:r>
     </w:p>
     <w:p>
@@ -2725,12 +2953,21 @@
       <w:r>
         <w:t xml:space="preserve">Add a new method named </w:t>
       </w:r>
+      <w:proofErr w:type="gramStart"/>
       <w:r>
         <w:rPr>
           <w:rStyle w:val="MonoChar"/>
           <w:lang w:val="pt-PT"/>
         </w:rPr>
-        <w:t>selectProject()</w:t>
+        <w:t>selectProject(</w:t>
+      </w:r>
+      <w:proofErr w:type="gramEnd"/>
+      <w:r>
+        <w:rPr>
+          <w:rStyle w:val="MonoChar"/>
+          <w:lang w:val="pt-PT"/>
+        </w:rPr>
+        <w:t>)</w:t>
       </w:r>
       <w:r>
         <w:t>. It takes no parameters and returns nothing.</w:t>
@@ -2747,11 +2984,27 @@
       <w:r>
         <w:t xml:space="preserve">Call </w:t>
       </w:r>
-      <w:r>
-        <w:rPr>
-          <w:rStyle w:val="MonoChar"/>
-        </w:rPr>
-        <w:t>listProjects()</w:t>
+      <w:proofErr w:type="spellStart"/>
+      <w:proofErr w:type="gramStart"/>
+      <w:r>
+        <w:rPr>
+          <w:rStyle w:val="MonoChar"/>
+        </w:rPr>
+        <w:t>listProjects</w:t>
+      </w:r>
+      <w:proofErr w:type="spellEnd"/>
+      <w:r>
+        <w:rPr>
+          <w:rStyle w:val="MonoChar"/>
+        </w:rPr>
+        <w:t>(</w:t>
+      </w:r>
+      <w:proofErr w:type="gramEnd"/>
+      <w:r>
+        <w:rPr>
+          <w:rStyle w:val="MonoChar"/>
+        </w:rPr>
+        <w:t>)</w:t>
       </w:r>
       <w:r>
         <w:t xml:space="preserve"> to print a </w:t>
@@ -2784,17 +3037,16 @@
         </w:numPr>
       </w:pPr>
       <w:r>
-        <w:t>Collect a project ID from the user and a</w:t>
-      </w:r>
-      <w:r>
-        <w:t xml:space="preserve">ssign it to an Integer variable named </w:t>
-      </w:r>
+        <w:t xml:space="preserve">Collect a project ID from the user and assign it to an Integer variable named </w:t>
+      </w:r>
+      <w:proofErr w:type="spellStart"/>
       <w:r>
         <w:rPr>
           <w:rStyle w:val="MonoChar"/>
         </w:rPr>
         <w:t>projectId</w:t>
       </w:r>
+      <w:proofErr w:type="spellEnd"/>
       <w:r>
         <w:t xml:space="preserve">. Prompt the user with </w:t>
       </w:r>
@@ -2819,12 +3071,14 @@
       <w:r>
         <w:t xml:space="preserve">Set the instance variable </w:t>
       </w:r>
+      <w:proofErr w:type="spellStart"/>
       <w:r>
         <w:rPr>
           <w:rStyle w:val="MonoChar"/>
         </w:rPr>
         <w:t>curProject</w:t>
       </w:r>
+      <w:proofErr w:type="spellEnd"/>
       <w:r>
         <w:t xml:space="preserve"> to </w:t>
       </w:r>
@@ -2835,10 +3089,7 @@
         <w:t>null</w:t>
       </w:r>
       <w:r>
-        <w:t xml:space="preserve"> to unselect any currently selected project. This is done in case the call to the service results in</w:t>
-      </w:r>
-      <w:r>
-        <w:t xml:space="preserve"> an exception being thrown. Rather than leave the current project selected in that case, it is unselected first.</w:t>
+        <w:t xml:space="preserve"> to unselect any currently selected project. This is done in case the call to the service results in an exception being thrown. Rather than leave the current project selected in that case, it is unselected first.</w:t>
       </w:r>
     </w:p>
     <w:p>
@@ -2852,26 +3103,41 @@
       <w:r>
         <w:t xml:space="preserve">Call a new method, </w:t>
       </w:r>
-      <w:r>
-        <w:rPr>
-          <w:rStyle w:val="MonoChar"/>
-        </w:rPr>
-        <w:t>fetchProjectById()</w:t>
+      <w:proofErr w:type="spellStart"/>
+      <w:proofErr w:type="gramStart"/>
+      <w:r>
+        <w:rPr>
+          <w:rStyle w:val="MonoChar"/>
+        </w:rPr>
+        <w:t>fetchProjectById</w:t>
+      </w:r>
+      <w:proofErr w:type="spellEnd"/>
+      <w:r>
+        <w:rPr>
+          <w:rStyle w:val="MonoChar"/>
+        </w:rPr>
+        <w:t>(</w:t>
+      </w:r>
+      <w:proofErr w:type="gramEnd"/>
+      <w:r>
+        <w:rPr>
+          <w:rStyle w:val="MonoChar"/>
+        </w:rPr>
+        <w:t>)</w:t>
       </w:r>
       <w:r>
         <w:t xml:space="preserve"> on the </w:t>
       </w:r>
+      <w:proofErr w:type="spellStart"/>
       <w:r>
         <w:rPr>
           <w:rStyle w:val="MonoChar"/>
         </w:rPr>
         <w:t>projectService</w:t>
       </w:r>
-      <w:r>
-        <w:t xml:space="preserve"> object. The method should take a single parameter, the project ID input by the user</w:t>
-      </w:r>
-      <w:r>
-        <w:t xml:space="preserve">. It should return a </w:t>
+      <w:proofErr w:type="spellEnd"/>
+      <w:r>
+        <w:t xml:space="preserve"> object. The method should take a single parameter, the project ID input by the user. It should return a </w:t>
       </w:r>
       <w:r>
         <w:rPr>
@@ -2891,30 +3157,42 @@
       <w:r>
         <w:t xml:space="preserve"> object to the instance variable </w:t>
       </w:r>
+      <w:proofErr w:type="spellStart"/>
       <w:r>
         <w:rPr>
           <w:rStyle w:val="MonoChar"/>
         </w:rPr>
         <w:t>curProject</w:t>
       </w:r>
+      <w:proofErr w:type="spellEnd"/>
       <w:r>
         <w:t xml:space="preserve">. Note that if an invalid project ID is entered, </w:t>
       </w:r>
-      <w:r>
-        <w:rPr>
-          <w:rStyle w:val="MonoChar"/>
-        </w:rPr>
-        <w:t>projectService.fetchProjectById()</w:t>
+      <w:proofErr w:type="spellStart"/>
+      <w:r>
+        <w:rPr>
+          <w:rStyle w:val="MonoChar"/>
+        </w:rPr>
+        <w:t>projectService.fetchProjectById</w:t>
+      </w:r>
+      <w:proofErr w:type="spellEnd"/>
+      <w:r>
+        <w:rPr>
+          <w:rStyle w:val="MonoChar"/>
+        </w:rPr>
+        <w:t>()</w:t>
       </w:r>
       <w:r>
         <w:t xml:space="preserve"> will throw a </w:t>
       </w:r>
+      <w:proofErr w:type="spellStart"/>
       <w:r>
         <w:rPr>
           <w:rStyle w:val="MonoChar"/>
         </w:rPr>
         <w:t>NoSuchElementException</w:t>
       </w:r>
+      <w:proofErr w:type="spellEnd"/>
       <w:r>
         <w:t xml:space="preserve">, which is handled by the </w:t>
       </w:r>
@@ -2927,11 +3205,27 @@
       <w:r>
         <w:t xml:space="preserve"> block in </w:t>
       </w:r>
-      <w:r>
-        <w:rPr>
-          <w:rStyle w:val="MonoChar"/>
-        </w:rPr>
-        <w:t>processUserSelections()</w:t>
+      <w:proofErr w:type="spellStart"/>
+      <w:proofErr w:type="gramStart"/>
+      <w:r>
+        <w:rPr>
+          <w:rStyle w:val="MonoChar"/>
+        </w:rPr>
+        <w:t>processUserSelections</w:t>
+      </w:r>
+      <w:proofErr w:type="spellEnd"/>
+      <w:r>
+        <w:rPr>
+          <w:rStyle w:val="MonoChar"/>
+        </w:rPr>
+        <w:t>(</w:t>
+      </w:r>
+      <w:proofErr w:type="gramEnd"/>
+      <w:r>
+        <w:rPr>
+          <w:rStyle w:val="MonoChar"/>
+        </w:rPr>
+        <w:t>)</w:t>
       </w:r>
       <w:r>
         <w:t>.</w:t>
@@ -2948,12 +3242,14 @@
       <w:r>
         <w:t xml:space="preserve">At the end of the method, add a check to see if </w:t>
       </w:r>
+      <w:proofErr w:type="spellStart"/>
       <w:r>
         <w:rPr>
           <w:rStyle w:val="MonoChar"/>
         </w:rPr>
         <w:t>curProject</w:t>
       </w:r>
+      <w:proofErr w:type="spellEnd"/>
       <w:r>
         <w:t xml:space="preserve"> is null. If so, print </w:t>
       </w:r>
@@ -3005,7 +3301,7 @@
                     </pic:cNvPicPr>
                   </pic:nvPicPr>
                   <pic:blipFill>
-                    <a:blip r:embed="rId12"/>
+                    <a:blip r:embed="rId13"/>
                     <a:stretch>
                       <a:fillRect/>
                     </a:stretch>
@@ -3042,30 +3338,64 @@
       <w:r>
         <w:t xml:space="preserve">In this step, you will add code to print the current project when the available menu selections are displayed to the user. To do this, find the method </w:t>
       </w:r>
-      <w:r>
-        <w:rPr>
-          <w:rStyle w:val="MonoChar"/>
-        </w:rPr>
-        <w:t>printOperations()</w:t>
+      <w:proofErr w:type="spellStart"/>
+      <w:proofErr w:type="gramStart"/>
+      <w:r>
+        <w:rPr>
+          <w:rStyle w:val="MonoChar"/>
+        </w:rPr>
+        <w:t>printOperations</w:t>
+      </w:r>
+      <w:proofErr w:type="spellEnd"/>
+      <w:r>
+        <w:rPr>
+          <w:rStyle w:val="MonoChar"/>
+        </w:rPr>
+        <w:t>(</w:t>
+      </w:r>
+      <w:proofErr w:type="gramEnd"/>
+      <w:r>
+        <w:rPr>
+          <w:rStyle w:val="MonoChar"/>
+        </w:rPr>
+        <w:t>)</w:t>
       </w:r>
       <w:r>
         <w:t xml:space="preserve">. At the bottom of method </w:t>
       </w:r>
-      <w:r>
-        <w:rPr>
-          <w:rStyle w:val="MonoChar"/>
-        </w:rPr>
-        <w:t>printOperations()</w:t>
+      <w:proofErr w:type="spellStart"/>
+      <w:proofErr w:type="gramStart"/>
+      <w:r>
+        <w:rPr>
+          <w:rStyle w:val="MonoChar"/>
+        </w:rPr>
+        <w:t>printOperations</w:t>
+      </w:r>
+      <w:proofErr w:type="spellEnd"/>
+      <w:r>
+        <w:rPr>
+          <w:rStyle w:val="MonoChar"/>
+        </w:rPr>
+        <w:t>(</w:t>
+      </w:r>
+      <w:proofErr w:type="gramEnd"/>
+      <w:r>
+        <w:rPr>
+          <w:rStyle w:val="MonoChar"/>
+        </w:rPr>
+        <w:t>)</w:t>
       </w:r>
       <w:r>
         <w:t xml:space="preserve">, check if </w:t>
       </w:r>
+      <w:proofErr w:type="spellStart"/>
       <w:r>
         <w:rPr>
           <w:rStyle w:val="MonoChar"/>
         </w:rPr>
         <w:t>curProject</w:t>
       </w:r>
+      <w:proofErr w:type="spellEnd"/>
       <w:r>
         <w:t xml:space="preserve"> is </w:t>
       </w:r>
@@ -3085,16 +3415,27 @@
         <w:t>null</w:t>
       </w:r>
       <w:r>
-        <w:t>, print</w:t>
-      </w:r>
-      <w:r>
-        <w:t xml:space="preserve"> a message: </w:t>
-      </w:r>
-      <w:r>
-        <w:rPr>
-          <w:rStyle w:val="MonoChar"/>
-        </w:rPr>
-        <w:t>"\nYou are not working with a project."</w:t>
+        <w:t xml:space="preserve">, print a message: </w:t>
+      </w:r>
+      <w:r>
+        <w:rPr>
+          <w:rStyle w:val="MonoChar"/>
+        </w:rPr>
+        <w:t>"\</w:t>
+      </w:r>
+      <w:proofErr w:type="spellStart"/>
+      <w:r>
+        <w:rPr>
+          <w:rStyle w:val="MonoChar"/>
+        </w:rPr>
+        <w:t>nYou</w:t>
+      </w:r>
+      <w:proofErr w:type="spellEnd"/>
+      <w:r>
+        <w:rPr>
+          <w:rStyle w:val="MonoChar"/>
+        </w:rPr>
+        <w:t xml:space="preserve"> are not working with a project."</w:t>
       </w:r>
       <w:r>
         <w:t xml:space="preserve">. Otherwise, print the message: </w:t>
@@ -3103,8 +3444,30 @@
         <w:rPr>
           <w:rStyle w:val="MonoChar"/>
         </w:rPr>
-        <w:t>"\nYou are working with project: " + curProject</w:t>
-      </w:r>
+        <w:t>"\</w:t>
+      </w:r>
+      <w:proofErr w:type="spellStart"/>
+      <w:r>
+        <w:rPr>
+          <w:rStyle w:val="MonoChar"/>
+        </w:rPr>
+        <w:t>nYou</w:t>
+      </w:r>
+      <w:proofErr w:type="spellEnd"/>
+      <w:r>
+        <w:rPr>
+          <w:rStyle w:val="MonoChar"/>
+        </w:rPr>
+        <w:t xml:space="preserve"> are working with project: " + </w:t>
+      </w:r>
+      <w:proofErr w:type="spellStart"/>
+      <w:r>
+        <w:rPr>
+          <w:rStyle w:val="MonoChar"/>
+        </w:rPr>
+        <w:t>curProject</w:t>
+      </w:r>
+      <w:proofErr w:type="spellEnd"/>
       <w:r>
         <w:t>.</w:t>
       </w:r>
@@ -3134,7 +3497,7 @@
                     </pic:cNvPicPr>
                   </pic:nvPicPr>
                   <pic:blipFill>
-                    <a:blip r:embed="rId13"/>
+                    <a:blip r:embed="rId14"/>
                     <a:stretch>
                       <a:fillRect/>
                     </a:stretch>
@@ -3173,10 +3536,7 @@
         <w:pStyle w:val="Body"/>
       </w:pPr>
       <w:r>
-        <w:t>In this section you will create a method in the project service that will call the DAO to</w:t>
-      </w:r>
-      <w:r>
-        <w:t xml:space="preserve"> retrieve a single Project object with all details, including materials, steps, and categories. This method will throw an exception if the project with the given ID does not exist.</w:t>
+        <w:t>In this section you will create a method in the project service that will call the DAO to retrieve a single Project object with all details, including materials, steps, and categories. This method will throw an exception if the project with the given ID does not exist.</w:t>
       </w:r>
     </w:p>
     <w:p>
@@ -3184,10 +3544,7 @@
         <w:pStyle w:val="Body"/>
       </w:pPr>
       <w:r>
-        <w:t>Note that you will temporarily assign the results of a method call to the D</w:t>
-      </w:r>
-      <w:r>
-        <w:t xml:space="preserve">AO to an </w:t>
+        <w:t xml:space="preserve">Note that you will temporarily assign the results of a method call to the DAO to an </w:t>
       </w:r>
       <w:r>
         <w:rPr>
@@ -3215,17 +3572,16 @@
         <w:t>Project</w:t>
       </w:r>
       <w:r>
-        <w:t>, if successful. If not successful, the metho</w:t>
-      </w:r>
-      <w:r>
-        <w:t xml:space="preserve">d will throw a </w:t>
-      </w:r>
+        <w:t xml:space="preserve">, if successful. If not successful, the method will throw a </w:t>
+      </w:r>
+      <w:proofErr w:type="spellStart"/>
       <w:r>
         <w:rPr>
           <w:rStyle w:val="MonoChar"/>
         </w:rPr>
         <w:t>NoSuchElementException</w:t>
       </w:r>
+      <w:proofErr w:type="spellEnd"/>
       <w:r>
         <w:t>.</w:t>
       </w:r>
@@ -3258,11 +3614,27 @@
       <w:r>
         <w:t xml:space="preserve">Create method </w:t>
       </w:r>
-      <w:r>
-        <w:rPr>
-          <w:rStyle w:val="MonoChar"/>
-        </w:rPr>
-        <w:t>fetchProjectById()</w:t>
+      <w:proofErr w:type="spellStart"/>
+      <w:proofErr w:type="gramStart"/>
+      <w:r>
+        <w:rPr>
+          <w:rStyle w:val="MonoChar"/>
+        </w:rPr>
+        <w:t>fetchProjectById</w:t>
+      </w:r>
+      <w:proofErr w:type="spellEnd"/>
+      <w:r>
+        <w:rPr>
+          <w:rStyle w:val="MonoChar"/>
+        </w:rPr>
+        <w:t>(</w:t>
+      </w:r>
+      <w:proofErr w:type="gramEnd"/>
+      <w:r>
+        <w:rPr>
+          <w:rStyle w:val="MonoChar"/>
+        </w:rPr>
+        <w:t>)</w:t>
       </w:r>
       <w:r>
         <w:t xml:space="preserve">. It returns a </w:t>
@@ -3285,12 +3657,14 @@
       <w:r>
         <w:t xml:space="preserve"> </w:t>
       </w:r>
+      <w:proofErr w:type="spellStart"/>
       <w:r>
         <w:rPr>
           <w:rStyle w:val="MonoChar"/>
         </w:rPr>
         <w:t>projectId</w:t>
       </w:r>
+      <w:proofErr w:type="spellEnd"/>
       <w:r>
         <w:t xml:space="preserve"> as a parameter. Inside the method:</w:t>
       </w:r>
@@ -3315,11 +3689,19 @@
       <w:r>
         <w:t xml:space="preserve"> to the results of calling </w:t>
       </w:r>
-      <w:r>
-        <w:rPr>
-          <w:rStyle w:val="MonoChar"/>
-        </w:rPr>
-        <w:t>projectDao.fetchProjectById()</w:t>
+      <w:proofErr w:type="spellStart"/>
+      <w:r>
+        <w:rPr>
+          <w:rStyle w:val="MonoChar"/>
+        </w:rPr>
+        <w:t>projectDao.fetchProjectById</w:t>
+      </w:r>
+      <w:proofErr w:type="spellEnd"/>
+      <w:r>
+        <w:rPr>
+          <w:rStyle w:val="MonoChar"/>
+        </w:rPr>
+        <w:t>()</w:t>
       </w:r>
       <w:r>
         <w:t>. Pass the project ID to the method.</w:t>
@@ -3350,7 +3732,7 @@
                     </pic:cNvPicPr>
                   </pic:nvPicPr>
                   <pic:blipFill>
-                    <a:blip r:embed="rId14"/>
+                    <a:blip r:embed="rId15"/>
                     <a:stretch>
                       <a:fillRect/>
                     </a:stretch>
@@ -3382,10 +3764,7 @@
         <w:ind w:left="1440"/>
       </w:pPr>
       <w:r>
-        <w:t>This temporary assignment will cause Eclipse to create the correct ret</w:t>
-      </w:r>
-      <w:r>
-        <w:t>urn value (</w:t>
+        <w:t>This temporary assignment will cause Eclipse to create the correct return value (</w:t>
       </w:r>
       <w:r>
         <w:rPr>
@@ -3420,12 +3799,14 @@
       <w:r>
         <w:t xml:space="preserve">Let Eclipse create the method for you in the </w:t>
       </w:r>
+      <w:proofErr w:type="spellStart"/>
       <w:r>
         <w:rPr>
           <w:rStyle w:val="MonoChar"/>
         </w:rPr>
         <w:t>ProjectDao</w:t>
       </w:r>
+      <w:proofErr w:type="spellEnd"/>
       <w:r>
         <w:t xml:space="preserve"> class. The editor will display </w:t>
       </w:r>
@@ -3467,10 +3848,7 @@
         <w:t>return</w:t>
       </w:r>
       <w:r>
-        <w:t xml:space="preserve"> s</w:t>
-      </w:r>
-      <w:r>
-        <w:t>tatement. This will cause a compilation error, which you will correct next.</w:t>
+        <w:t xml:space="preserve"> statement. This will cause a compilation error, which you will correct next.</w:t>
       </w:r>
     </w:p>
     <w:p>
@@ -3482,26 +3860,54 @@
         </w:numPr>
       </w:pPr>
       <w:r>
-        <w:t xml:space="preserve">Add a method call to </w:t>
-      </w:r>
-      <w:r>
-        <w:rPr>
-          <w:rStyle w:val="MonoChar"/>
-        </w:rPr>
-        <w:t>.orElseThrow()</w:t>
+        <w:t xml:space="preserve">Add a method call </w:t>
+      </w:r>
+      <w:proofErr w:type="gramStart"/>
+      <w:r>
+        <w:t xml:space="preserve">to </w:t>
+      </w:r>
+      <w:r>
+        <w:rPr>
+          <w:rStyle w:val="MonoChar"/>
+        </w:rPr>
+        <w:t>.</w:t>
+      </w:r>
+      <w:proofErr w:type="spellStart"/>
+      <w:r>
+        <w:rPr>
+          <w:rStyle w:val="MonoChar"/>
+        </w:rPr>
+        <w:t>orElseThrow</w:t>
+      </w:r>
+      <w:proofErr w:type="spellEnd"/>
+      <w:proofErr w:type="gramEnd"/>
+      <w:r>
+        <w:rPr>
+          <w:rStyle w:val="MonoChar"/>
+        </w:rPr>
+        <w:t>()</w:t>
       </w:r>
       <w:r>
         <w:t xml:space="preserve"> just inside the semicolon at the end of the method call to </w:t>
       </w:r>
-      <w:r>
-        <w:rPr>
-          <w:rStyle w:val="MonoChar"/>
-        </w:rPr>
-        <w:t>projectDao.fetchProjectById()</w:t>
+      <w:proofErr w:type="spellStart"/>
+      <w:r>
+        <w:rPr>
+          <w:rStyle w:val="MonoChar"/>
+        </w:rPr>
+        <w:t>projectDao.fetchProjectById</w:t>
+      </w:r>
+      <w:proofErr w:type="spellEnd"/>
+      <w:r>
+        <w:rPr>
+          <w:rStyle w:val="MonoChar"/>
+        </w:rPr>
+        <w:t>()</w:t>
       </w:r>
       <w:r>
         <w:t xml:space="preserve">. Use a zero-argument Lambda expression inside the call </w:t>
       </w:r>
+      <w:proofErr w:type="gramStart"/>
       <w:r>
         <w:t xml:space="preserve">to </w:t>
       </w:r>
@@ -3509,17 +3915,34 @@
         <w:rPr>
           <w:rStyle w:val="MonoChar"/>
         </w:rPr>
-        <w:t>.orElseThrow()</w:t>
+        <w:t>.</w:t>
+      </w:r>
+      <w:proofErr w:type="spellStart"/>
+      <w:r>
+        <w:rPr>
+          <w:rStyle w:val="MonoChar"/>
+        </w:rPr>
+        <w:t>orElseThrow</w:t>
+      </w:r>
+      <w:proofErr w:type="spellEnd"/>
+      <w:proofErr w:type="gramEnd"/>
+      <w:r>
+        <w:rPr>
+          <w:rStyle w:val="MonoChar"/>
+        </w:rPr>
+        <w:t>()</w:t>
       </w:r>
       <w:r>
         <w:t xml:space="preserve"> to create and return a new </w:t>
       </w:r>
+      <w:proofErr w:type="spellStart"/>
       <w:r>
         <w:rPr>
           <w:rStyle w:val="MonoChar"/>
         </w:rPr>
         <w:t>NoSuchElementException</w:t>
       </w:r>
+      <w:proofErr w:type="spellEnd"/>
       <w:r>
         <w:t xml:space="preserve"> with the custom message, </w:t>
       </w:r>
@@ -3527,7 +3950,21 @@
         <w:rPr>
           <w:rStyle w:val="MonoChar"/>
         </w:rPr>
-        <w:t>"Project with project ID=" + projectId + " does not exist."</w:t>
+        <w:t xml:space="preserve">"Project with project ID=" + </w:t>
+      </w:r>
+      <w:proofErr w:type="spellStart"/>
+      <w:r>
+        <w:rPr>
+          <w:rStyle w:val="MonoChar"/>
+        </w:rPr>
+        <w:t>projectId</w:t>
+      </w:r>
+      <w:proofErr w:type="spellEnd"/>
+      <w:r>
+        <w:rPr>
+          <w:rStyle w:val="MonoChar"/>
+        </w:rPr>
+        <w:t xml:space="preserve"> + " does not exist."</w:t>
       </w:r>
       <w:r>
         <w:t>. The method should look like this:</w:t>
@@ -3558,7 +3995,7 @@
                     </pic:cNvPicPr>
                   </pic:nvPicPr>
                   <pic:blipFill>
-                    <a:blip r:embed="rId15"/>
+                    <a:blip r:embed="rId16"/>
                     <a:stretch>
                       <a:fillRect/>
                     </a:stretch>
@@ -3590,10 +4027,7 @@
         <w:ind w:left="1440"/>
       </w:pPr>
       <w:r>
-        <w:t>Save all files. At this point there should be no compilation error</w:t>
-      </w:r>
-      <w:r>
-        <w:t>s.</w:t>
+        <w:t>Save all files. At this point there should be no compilation errors.</w:t>
       </w:r>
     </w:p>
     <w:p>
@@ -3601,8 +4035,13 @@
         <w:pStyle w:val="Heading3"/>
       </w:pPr>
       <w:r>
-        <w:t>Modifications to project dao</w:t>
-      </w:r>
+        <w:t xml:space="preserve">Modifications to project </w:t>
+      </w:r>
+      <w:proofErr w:type="spellStart"/>
+      <w:r>
+        <w:t>dao</w:t>
+      </w:r>
+      <w:proofErr w:type="spellEnd"/>
     </w:p>
     <w:p>
       <w:pPr>
@@ -3624,13 +4063,7 @@
         <w:rPr>
           <w:rStyle w:val="MonoChar"/>
         </w:rPr>
-        <w:t>Connect</w:t>
-      </w:r>
-      <w:r>
-        <w:rPr>
-          <w:rStyle w:val="MonoChar"/>
-        </w:rPr>
-        <w:t>ion</w:t>
+        <w:t>Connection</w:t>
       </w:r>
       <w:r>
         <w:t xml:space="preserve">. Then you will add a </w:t>
@@ -3644,12 +4077,14 @@
       <w:r>
         <w:t xml:space="preserve"> before obtaining the </w:t>
       </w:r>
+      <w:proofErr w:type="spellStart"/>
       <w:r>
         <w:rPr>
           <w:rStyle w:val="MonoChar"/>
         </w:rPr>
         <w:t>PreparedStatement</w:t>
       </w:r>
+      <w:proofErr w:type="spellEnd"/>
       <w:r>
         <w:t>. This is done so that after obtaining the project details, the materials, steps, and categories can be retrieved within the same transaction.</w:t>
       </w:r>
@@ -3659,10 +4094,7 @@
         <w:pStyle w:val="Body"/>
       </w:pPr>
       <w:r>
-        <w:t>If you get stuck and don't understand th</w:t>
-      </w:r>
-      <w:r>
-        <w:t>e instructions, please refer to the "Solutions" section at the end of this assignment.</w:t>
+        <w:t>If you get stuck and don't understand the instructions, please refer to the "Solutions" section at the end of this assignment.</w:t>
       </w:r>
     </w:p>
     <w:p>
@@ -3693,11 +4125,27 @@
       <w:r>
         <w:t xml:space="preserve">In the method </w:t>
       </w:r>
-      <w:r>
-        <w:rPr>
-          <w:rStyle w:val="MonoChar"/>
-        </w:rPr>
-        <w:t>fetchProjectById()</w:t>
+      <w:proofErr w:type="spellStart"/>
+      <w:proofErr w:type="gramStart"/>
+      <w:r>
+        <w:rPr>
+          <w:rStyle w:val="MonoChar"/>
+        </w:rPr>
+        <w:t>fetchProjectById</w:t>
+      </w:r>
+      <w:proofErr w:type="spellEnd"/>
+      <w:r>
+        <w:rPr>
+          <w:rStyle w:val="MonoChar"/>
+        </w:rPr>
+        <w:t>(</w:t>
+      </w:r>
+      <w:proofErr w:type="gramEnd"/>
+      <w:r>
+        <w:rPr>
+          <w:rStyle w:val="MonoChar"/>
+        </w:rPr>
+        <w:t>)</w:t>
       </w:r>
       <w:r>
         <w:t>:</w:t>
@@ -3712,17 +4160,16 @@
         </w:numPr>
       </w:pPr>
       <w:r>
-        <w:t>Write the SQL statement to return all columns from the project table in the row</w:t>
-      </w:r>
-      <w:r>
-        <w:t xml:space="preserve"> that matches the given </w:t>
-      </w:r>
+        <w:t xml:space="preserve">Write the SQL statement to return all columns from the project table in the row that matches the given </w:t>
+      </w:r>
+      <w:proofErr w:type="spellStart"/>
       <w:r>
         <w:rPr>
           <w:rStyle w:val="MonoChar"/>
         </w:rPr>
         <w:t>projectId</w:t>
       </w:r>
+      <w:proofErr w:type="spellEnd"/>
       <w:r>
         <w:t>. Make sure to use the parameter placeholder "</w:t>
       </w:r>
@@ -3774,12 +4221,14 @@
       <w:r>
         <w:t xml:space="preserve"> block to handle the </w:t>
       </w:r>
+      <w:proofErr w:type="spellStart"/>
       <w:r>
         <w:rPr>
           <w:rStyle w:val="MonoChar"/>
         </w:rPr>
         <w:t>SQLException</w:t>
       </w:r>
+      <w:proofErr w:type="spellEnd"/>
       <w:r>
         <w:t xml:space="preserve">. In the </w:t>
       </w:r>
@@ -3792,21 +4241,25 @@
       <w:r>
         <w:t xml:space="preserve"> block throw a new </w:t>
       </w:r>
+      <w:proofErr w:type="spellStart"/>
       <w:r>
         <w:rPr>
           <w:rStyle w:val="MonoChar"/>
         </w:rPr>
         <w:t>DbException</w:t>
       </w:r>
+      <w:proofErr w:type="spellEnd"/>
       <w:r>
         <w:t xml:space="preserve"> passing the </w:t>
       </w:r>
+      <w:proofErr w:type="spellStart"/>
       <w:r>
         <w:rPr>
           <w:rStyle w:val="MonoChar"/>
         </w:rPr>
         <w:t>SQLException</w:t>
       </w:r>
+      <w:proofErr w:type="spellEnd"/>
       <w:r>
         <w:t xml:space="preserve"> object as a parameter.</w:t>
       </w:r>
@@ -3843,11 +4296,27 @@
       <w:r>
         <w:t xml:space="preserve">Below the method call to </w:t>
       </w:r>
-      <w:r>
-        <w:rPr>
-          <w:rStyle w:val="MonoChar"/>
-        </w:rPr>
-        <w:t>startTransaction()</w:t>
+      <w:proofErr w:type="spellStart"/>
+      <w:proofErr w:type="gramStart"/>
+      <w:r>
+        <w:rPr>
+          <w:rStyle w:val="MonoChar"/>
+        </w:rPr>
+        <w:t>startTransaction</w:t>
+      </w:r>
+      <w:proofErr w:type="spellEnd"/>
+      <w:r>
+        <w:rPr>
+          <w:rStyle w:val="MonoChar"/>
+        </w:rPr>
+        <w:t>(</w:t>
+      </w:r>
+      <w:proofErr w:type="gramEnd"/>
+      <w:r>
+        <w:rPr>
+          <w:rStyle w:val="MonoChar"/>
+        </w:rPr>
+        <w:t>)</w:t>
       </w:r>
       <w:r>
         <w:t xml:space="preserve">, add an inner </w:t>
@@ -3877,10 +4346,7 @@
         <w:t>Exception</w:t>
       </w:r>
       <w:r>
-        <w:t xml:space="preserve">. Inside </w:t>
-      </w:r>
-      <w:r>
-        <w:t xml:space="preserve">the </w:t>
+        <w:t xml:space="preserve">. Inside the </w:t>
       </w:r>
       <w:r>
         <w:rPr>
@@ -3891,12 +4357,14 @@
       <w:r>
         <w:t xml:space="preserve"> block, rollback the transaction and throw a new </w:t>
       </w:r>
+      <w:proofErr w:type="spellStart"/>
       <w:r>
         <w:rPr>
           <w:rStyle w:val="MonoChar"/>
         </w:rPr>
         <w:t>DbException</w:t>
       </w:r>
+      <w:proofErr w:type="spellEnd"/>
       <w:r>
         <w:t xml:space="preserve"> that takes the </w:t>
       </w:r>
@@ -3930,12 +4398,14 @@
       <w:r>
         <w:t xml:space="preserve"> block, create a variable of type </w:t>
       </w:r>
+      <w:proofErr w:type="gramStart"/>
       <w:r>
         <w:rPr>
           <w:rStyle w:val="MonoChar"/>
         </w:rPr>
         <w:t>Project</w:t>
       </w:r>
+      <w:proofErr w:type="gramEnd"/>
       <w:r>
         <w:t xml:space="preserve"> and set it to </w:t>
       </w:r>
@@ -3966,24 +4436,34 @@
       <w:r>
         <w:t xml:space="preserve"> object using </w:t>
       </w:r>
-      <w:r>
-        <w:rPr>
-          <w:rStyle w:val="MonoChar"/>
-        </w:rPr>
-        <w:t>Optional</w:t>
-      </w:r>
-      <w:r>
-        <w:rPr>
-          <w:rStyle w:val="MonoChar"/>
-        </w:rPr>
-        <w:t>.ofNullable()</w:t>
+      <w:proofErr w:type="spellStart"/>
+      <w:r>
+        <w:rPr>
+          <w:rStyle w:val="MonoChar"/>
+        </w:rPr>
+        <w:t>Optional.ofNullable</w:t>
+      </w:r>
+      <w:proofErr w:type="spellEnd"/>
+      <w:r>
+        <w:rPr>
+          <w:rStyle w:val="MonoChar"/>
+        </w:rPr>
+        <w:t>()</w:t>
       </w:r>
       <w:r>
         <w:t xml:space="preserve">. Save the </w:t>
       </w:r>
       <w:r>
         <w:lastRenderedPageBreak/>
-        <w:t>file. You should have no compilation errors at this point but you may see some warnings. This is OK. Here is the method at this point.</w:t>
+        <w:t xml:space="preserve">file. You should have no compilation errors at this </w:t>
+      </w:r>
+      <w:proofErr w:type="gramStart"/>
+      <w:r>
+        <w:t>point</w:t>
+      </w:r>
+      <w:proofErr w:type="gramEnd"/>
+      <w:r>
+        <w:t xml:space="preserve"> but you may see some warnings. This is OK. Here is the method at this point.</w:t>
       </w:r>
     </w:p>
     <w:p>
@@ -4011,7 +4491,7 @@
                     </pic:cNvPicPr>
                   </pic:nvPicPr>
                   <pic:blipFill>
-                    <a:blip r:embed="rId16"/>
+                    <a:blip r:embed="rId17"/>
                     <a:stretch>
                       <a:fillRect/>
                     </a:stretch>
@@ -4057,12 +4537,14 @@
       <w:r>
         <w:t xml:space="preserve"> block, obtain a </w:t>
       </w:r>
+      <w:proofErr w:type="spellStart"/>
       <w:r>
         <w:rPr>
           <w:rStyle w:val="MonoChar"/>
         </w:rPr>
         <w:t>PreparedStatement</w:t>
       </w:r>
+      <w:proofErr w:type="spellEnd"/>
       <w:r>
         <w:t xml:space="preserve"> from the </w:t>
       </w:r>
@@ -4079,41 +4561,55 @@
         <w:rPr>
           <w:rStyle w:val="MonoChar"/>
         </w:rPr>
-        <w:t>try-with</w:t>
-      </w:r>
-      <w:r>
-        <w:rPr>
-          <w:rStyle w:val="MonoChar"/>
-        </w:rPr>
-        <w:t>-resource</w:t>
+        <w:t>try-with-resource</w:t>
       </w:r>
       <w:r>
         <w:t xml:space="preserve"> statement. Pass the SQL statement in the method call to </w:t>
       </w:r>
-      <w:r>
-        <w:rPr>
-          <w:rStyle w:val="MonoChar"/>
-        </w:rPr>
-        <w:t>prepareStatement()</w:t>
+      <w:proofErr w:type="spellStart"/>
+      <w:proofErr w:type="gramStart"/>
+      <w:r>
+        <w:rPr>
+          <w:rStyle w:val="MonoChar"/>
+        </w:rPr>
+        <w:t>prepareStatement</w:t>
+      </w:r>
+      <w:proofErr w:type="spellEnd"/>
+      <w:r>
+        <w:rPr>
+          <w:rStyle w:val="MonoChar"/>
+        </w:rPr>
+        <w:t>(</w:t>
+      </w:r>
+      <w:proofErr w:type="gramEnd"/>
+      <w:r>
+        <w:rPr>
+          <w:rStyle w:val="MonoChar"/>
+        </w:rPr>
+        <w:t>)</w:t>
       </w:r>
       <w:r>
         <w:t xml:space="preserve">. Add the </w:t>
       </w:r>
+      <w:proofErr w:type="spellStart"/>
       <w:r>
         <w:rPr>
           <w:rStyle w:val="MonoChar"/>
         </w:rPr>
         <w:t>projectId</w:t>
       </w:r>
+      <w:proofErr w:type="spellEnd"/>
       <w:r>
         <w:t xml:space="preserve"> method parameter as a parameter to the </w:t>
       </w:r>
+      <w:proofErr w:type="spellStart"/>
       <w:r>
         <w:rPr>
           <w:rStyle w:val="MonoChar"/>
         </w:rPr>
         <w:t>PreparedStatement</w:t>
       </w:r>
+      <w:proofErr w:type="spellEnd"/>
       <w:r>
         <w:t>.</w:t>
       </w:r>
@@ -4129,12 +4625,14 @@
       <w:r>
         <w:t xml:space="preserve">Obtain a </w:t>
       </w:r>
+      <w:proofErr w:type="spellStart"/>
       <w:r>
         <w:rPr>
           <w:rStyle w:val="MonoChar"/>
         </w:rPr>
         <w:t>ResultSet</w:t>
       </w:r>
+      <w:proofErr w:type="spellEnd"/>
       <w:r>
         <w:t xml:space="preserve"> in a </w:t>
       </w:r>
@@ -4147,21 +4645,27 @@
       <w:r>
         <w:t xml:space="preserve"> statement. If the </w:t>
       </w:r>
+      <w:proofErr w:type="spellStart"/>
       <w:r>
         <w:rPr>
           <w:rStyle w:val="MonoChar"/>
         </w:rPr>
         <w:t>ResultSet</w:t>
       </w:r>
+      <w:proofErr w:type="spellEnd"/>
       <w:r>
         <w:t xml:space="preserve"> has a row in it (</w:t>
       </w:r>
+      <w:proofErr w:type="spellStart"/>
+      <w:proofErr w:type="gramStart"/>
       <w:r>
         <w:rPr>
           <w:rStyle w:val="MonoChar"/>
         </w:rPr>
         <w:t>rs.next</w:t>
       </w:r>
+      <w:proofErr w:type="spellEnd"/>
+      <w:proofErr w:type="gramEnd"/>
       <w:r>
         <w:rPr>
           <w:rStyle w:val="MonoChar"/>
@@ -4189,20 +4693,30 @@
       <w:r>
         <w:t xml:space="preserve"> object and set all fields from values in the </w:t>
       </w:r>
+      <w:proofErr w:type="spellStart"/>
       <w:r>
         <w:rPr>
           <w:rStyle w:val="MonoChar"/>
         </w:rPr>
         <w:t>ResultSet</w:t>
       </w:r>
+      <w:proofErr w:type="spellEnd"/>
       <w:r>
         <w:t xml:space="preserve">. You can call the </w:t>
       </w:r>
-      <w:r>
-        <w:rPr>
-          <w:rStyle w:val="MonoChar"/>
-        </w:rPr>
-        <w:t>extract()</w:t>
+      <w:proofErr w:type="gramStart"/>
+      <w:r>
+        <w:rPr>
+          <w:rStyle w:val="MonoChar"/>
+        </w:rPr>
+        <w:t>extract(</w:t>
+      </w:r>
+      <w:proofErr w:type="gramEnd"/>
+      <w:r>
+        <w:rPr>
+          <w:rStyle w:val="MonoChar"/>
+        </w:rPr>
+        <w:t>)</w:t>
       </w:r>
       <w:r>
         <w:t xml:space="preserve"> method for this.</w:t>
@@ -4228,17 +4742,16 @@
       <w:r>
         <w:t xml:space="preserve"> statement that obtains the </w:t>
       </w:r>
+      <w:proofErr w:type="spellStart"/>
       <w:r>
         <w:rPr>
           <w:rStyle w:val="MonoChar"/>
         </w:rPr>
         <w:t>PreparedStatement</w:t>
       </w:r>
-      <w:r>
-        <w:t xml:space="preserve"> but inside the try block that manages</w:t>
-      </w:r>
-      <w:r>
-        <w:t xml:space="preserve"> the rollback, add three method calls to obtain the list of materials, steps, and categories. Since each method returns a </w:t>
+      <w:proofErr w:type="spellEnd"/>
+      <w:r>
+        <w:t xml:space="preserve"> but inside the try block that manages the rollback, add three method calls to obtain the list of materials, steps, and categories. Since each method returns a </w:t>
       </w:r>
       <w:r>
         <w:rPr>
@@ -4249,11 +4762,27 @@
       <w:r>
         <w:t xml:space="preserve"> of the appropriate type, you can call </w:t>
       </w:r>
-      <w:r>
-        <w:rPr>
-          <w:rStyle w:val="MonoChar"/>
-        </w:rPr>
-        <w:t>addAll()</w:t>
+      <w:proofErr w:type="spellStart"/>
+      <w:proofErr w:type="gramStart"/>
+      <w:r>
+        <w:rPr>
+          <w:rStyle w:val="MonoChar"/>
+        </w:rPr>
+        <w:t>addAll</w:t>
+      </w:r>
+      <w:proofErr w:type="spellEnd"/>
+      <w:r>
+        <w:rPr>
+          <w:rStyle w:val="MonoChar"/>
+        </w:rPr>
+        <w:t>(</w:t>
+      </w:r>
+      <w:proofErr w:type="gramEnd"/>
+      <w:r>
+        <w:rPr>
+          <w:rStyle w:val="MonoChar"/>
+        </w:rPr>
+        <w:t>)</w:t>
       </w:r>
       <w:r>
         <w:t xml:space="preserve"> to add the entire </w:t>
@@ -4302,7 +4831,7 @@
                     </pic:cNvPicPr>
                   </pic:nvPicPr>
                   <pic:blipFill>
-                    <a:blip r:embed="rId17"/>
+                    <a:blip r:embed="rId18"/>
                     <a:stretch>
                       <a:fillRect/>
                     </a:stretch>
@@ -4337,10 +4866,7 @@
         </w:numPr>
       </w:pPr>
       <w:r>
-        <w:t xml:space="preserve">Commit the </w:t>
-      </w:r>
-      <w:r>
-        <w:t>transaction. Here's what the method should look like now:</w:t>
+        <w:t>Commit the transaction. Here's what the method should look like now:</w:t>
       </w:r>
     </w:p>
     <w:p>
@@ -4369,7 +4895,7 @@
                     </pic:cNvPicPr>
                   </pic:nvPicPr>
                   <pic:blipFill>
-                    <a:blip r:embed="rId18"/>
+                    <a:blip r:embed="rId19"/>
                     <a:stretch>
                       <a:fillRect/>
                     </a:stretch>
@@ -4422,10 +4948,7 @@
         <w:t>Connection</w:t>
       </w:r>
       <w:r>
-        <w:t xml:space="preserve"> object is passed into each method, you</w:t>
-      </w:r>
-      <w:r>
-        <w:t xml:space="preserve"> won't have to obtain the </w:t>
+        <w:t xml:space="preserve"> object is passed into each method, you won't have to obtain the </w:t>
       </w:r>
       <w:r>
         <w:rPr>
@@ -4436,11 +4959,19 @@
       <w:r>
         <w:t xml:space="preserve"> from </w:t>
       </w:r>
-      <w:r>
-        <w:rPr>
-          <w:rStyle w:val="MonoChar"/>
-        </w:rPr>
-        <w:t>DbConnection.getConnection()</w:t>
+      <w:proofErr w:type="spellStart"/>
+      <w:r>
+        <w:rPr>
+          <w:rStyle w:val="MonoChar"/>
+        </w:rPr>
+        <w:t>DbConnection.getConnection</w:t>
+      </w:r>
+      <w:proofErr w:type="spellEnd"/>
+      <w:r>
+        <w:rPr>
+          <w:rStyle w:val="MonoChar"/>
+        </w:rPr>
+        <w:t>()</w:t>
       </w:r>
       <w:r>
         <w:t xml:space="preserve">. </w:t>
@@ -4481,17 +5012,16 @@
       <w:r>
         <w:t xml:space="preserve"> block. It won't hurt to catch the </w:t>
       </w:r>
+      <w:proofErr w:type="spellStart"/>
       <w:r>
         <w:rPr>
           <w:rStyle w:val="MonoChar"/>
         </w:rPr>
         <w:t>SQLException</w:t>
       </w:r>
-      <w:r>
-        <w:t xml:space="preserve"> and </w:t>
-      </w:r>
-      <w:r>
-        <w:t>turn it into an unchecked exception as you have been doing. But it won't hurt to simply declare the exception in the method signature either. It's your choice. So, this:</w:t>
+      <w:proofErr w:type="spellEnd"/>
+      <w:r>
+        <w:t xml:space="preserve"> and turn it into an unchecked exception as you have been doing. But it won't hurt to simply declare the exception in the method signature either. It's your choice. So, this:</w:t>
       </w:r>
     </w:p>
     <w:p>
@@ -4739,7 +5269,7 @@
                     </pic:cNvPicPr>
                   </pic:nvPicPr>
                   <pic:blipFill>
-                    <a:blip r:embed="rId19"/>
+                    <a:blip r:embed="rId20"/>
                     <a:stretch>
                       <a:fillRect/>
                     </a:stretch>
@@ -5016,7 +5546,7 @@
                     </pic:cNvPicPr>
                   </pic:nvPicPr>
                   <pic:blipFill>
-                    <a:blip r:embed="rId20"/>
+                    <a:blip r:embed="rId21"/>
                     <a:stretch>
                       <a:fillRect/>
                     </a:stretch>
@@ -5048,10 +5578,7 @@
         <w:ind w:left="720"/>
       </w:pPr>
       <w:r>
-        <w:t>Follow thes</w:t>
-      </w:r>
-      <w:r>
-        <w:t xml:space="preserve">e instructions to write the three methods to return materials, steps, and categories. Each method should return a </w:t>
+        <w:t xml:space="preserve">Follow these instructions to write the three methods to return materials, steps, and categories. Each method should return a </w:t>
       </w:r>
       <w:r>
         <w:rPr>
@@ -5082,10 +5609,7 @@
         <w:t>Connection</w:t>
       </w:r>
       <w:r>
-        <w:t xml:space="preserve"> and the project ID a</w:t>
-      </w:r>
-      <w:r>
-        <w:t>s parameters.</w:t>
+        <w:t xml:space="preserve"> and the project ID as parameters.</w:t>
       </w:r>
     </w:p>
     <w:p>
@@ -5138,17 +5662,19 @@
       <w:r>
         <w:t xml:space="preserve"> is passed as a parameter, so you don't need to call </w:t>
       </w:r>
-      <w:r>
-        <w:rPr>
-          <w:rStyle w:val="MonoChar"/>
-        </w:rPr>
-        <w:t>DbCo</w:t>
-      </w:r>
-      <w:r>
-        <w:rPr>
-          <w:rStyle w:val="MonoChar"/>
-        </w:rPr>
-        <w:t>nnection.getConnection()</w:t>
+      <w:proofErr w:type="spellStart"/>
+      <w:r>
+        <w:rPr>
+          <w:rStyle w:val="MonoChar"/>
+        </w:rPr>
+        <w:t>DbConnection.getConnection</w:t>
+      </w:r>
+      <w:proofErr w:type="spellEnd"/>
+      <w:r>
+        <w:rPr>
+          <w:rStyle w:val="MonoChar"/>
+        </w:rPr>
+        <w:t>()</w:t>
       </w:r>
       <w:r>
         <w:t xml:space="preserve"> to obtain it.</w:t>
@@ -5165,12 +5691,14 @@
       <w:r>
         <w:t xml:space="preserve">Each method can add throws </w:t>
       </w:r>
+      <w:proofErr w:type="spellStart"/>
       <w:r>
         <w:rPr>
           <w:rStyle w:val="MonoChar"/>
         </w:rPr>
         <w:t>SQLException</w:t>
       </w:r>
+      <w:proofErr w:type="spellEnd"/>
       <w:r>
         <w:t xml:space="preserve"> to the method declaration. This is because the method call to each method is within a </w:t>
       </w:r>
@@ -5195,12 +5723,14 @@
       <w:r>
         <w:t xml:space="preserve">Here is a sample method (all three methods should have the identical structure). However, when you fetch the categories, you will need to join with the </w:t>
       </w:r>
+      <w:proofErr w:type="spellStart"/>
       <w:r>
         <w:rPr>
           <w:rStyle w:val="MonoChar"/>
         </w:rPr>
         <w:t>project_category</w:t>
       </w:r>
+      <w:proofErr w:type="spellEnd"/>
       <w:r>
         <w:t xml:space="preserve"> join table as shown below.</w:t>
       </w:r>
@@ -5230,7 +5760,7 @@
                     </pic:cNvPicPr>
                   </pic:nvPicPr>
                   <pic:blipFill>
-                    <a:blip r:embed="rId21"/>
+                    <a:blip r:embed="rId22"/>
                     <a:stretch>
                       <a:fillRect/>
                     </a:stretch>
@@ -5275,10 +5805,7 @@
         <w:pStyle w:val="Body"/>
       </w:pPr>
       <w:r>
-        <w:t xml:space="preserve">Now it's time to test that the code works. Since </w:t>
-      </w:r>
-      <w:r>
-        <w:t xml:space="preserve">you haven't written the code to add materials, steps, and categories yet, you will have to add some rows manually. </w:t>
+        <w:t xml:space="preserve">Now it's time to test that the code works. Since you haven't written the code to add materials, steps, and categories yet, you will have to add some rows manually. </w:t>
       </w:r>
     </w:p>
     <w:p>
@@ -5286,8 +5813,13 @@
         <w:pStyle w:val="Heading4"/>
       </w:pPr>
       <w:r>
-        <w:t>Instructions for DBeaver</w:t>
-      </w:r>
+        <w:t xml:space="preserve">Instructions for </w:t>
+      </w:r>
+      <w:proofErr w:type="spellStart"/>
+      <w:r>
+        <w:t>DBeaver</w:t>
+      </w:r>
+      <w:proofErr w:type="spellEnd"/>
     </w:p>
     <w:p>
       <w:pPr>
@@ -5298,7 +5830,23 @@
         </w:numPr>
       </w:pPr>
       <w:r>
-        <w:t>Create a connection to the projects schema in DBeaver if you haven't already.</w:t>
+        <w:t xml:space="preserve">Create a connection to the </w:t>
+      </w:r>
+      <w:proofErr w:type="gramStart"/>
+      <w:r>
+        <w:t>projects</w:t>
+      </w:r>
+      <w:proofErr w:type="gramEnd"/>
+      <w:r>
+        <w:t xml:space="preserve"> schema in </w:t>
+      </w:r>
+      <w:proofErr w:type="spellStart"/>
+      <w:r>
+        <w:t>DBeaver</w:t>
+      </w:r>
+      <w:proofErr w:type="spellEnd"/>
+      <w:r>
+        <w:t xml:space="preserve"> if you haven't already.</w:t>
       </w:r>
     </w:p>
     <w:p>
@@ -5310,10 +5858,7 @@
         </w:numPr>
       </w:pPr>
       <w:r>
-        <w:t>Right-click on the connection name an</w:t>
-      </w:r>
-      <w:r>
-        <w:t>d select "</w:t>
+        <w:t>Right-click on the connection name and select "</w:t>
       </w:r>
       <w:r>
         <w:rPr>
@@ -5350,8 +5895,13 @@
           <w:numId w:val="22"/>
         </w:numPr>
       </w:pPr>
-      <w:r>
-        <w:t>Start up MySQL CLI. Enter the root password.</w:t>
+      <w:proofErr w:type="spellStart"/>
+      <w:r>
+        <w:t>Start up</w:t>
+      </w:r>
+      <w:proofErr w:type="spellEnd"/>
+      <w:r>
+        <w:t xml:space="preserve"> MySQL CLI. Enter the root password.</w:t>
       </w:r>
     </w:p>
     <w:p>
@@ -5392,7 +5942,15 @@
         </w:numPr>
       </w:pPr>
       <w:r>
-        <w:t>Add one or more categories. You don't have to enter the category ID, MySQL will manage that for you.</w:t>
+        <w:t xml:space="preserve">Add one or more categories. You don't have to enter the category </w:t>
+      </w:r>
+      <w:proofErr w:type="gramStart"/>
+      <w:r>
+        <w:t>ID,</w:t>
+      </w:r>
+      <w:proofErr w:type="gramEnd"/>
+      <w:r>
+        <w:t xml:space="preserve"> MySQL will manage that for you.</w:t>
       </w:r>
     </w:p>
     <w:p>
@@ -5401,8 +5959,21 @@
         <w:ind w:left="720"/>
       </w:pPr>
       <w:r>
-        <w:t>INSERT INTO category (category_name) VALUES ('Doors and Windows');</w:t>
-      </w:r>
+        <w:t>INSERT INTO category (</w:t>
+      </w:r>
+      <w:proofErr w:type="spellStart"/>
+      <w:r>
+        <w:t>category_name</w:t>
+      </w:r>
+      <w:proofErr w:type="spellEnd"/>
+      <w:r>
+        <w:t>) VALUES ('Doors and Windows'</w:t>
+      </w:r>
+      <w:proofErr w:type="gramStart"/>
+      <w:r>
+        <w:t>);</w:t>
+      </w:r>
+      <w:proofErr w:type="gramEnd"/>
     </w:p>
     <w:p>
       <w:pPr>
@@ -5415,18 +5986,14 @@
       <w:r>
         <w:t xml:space="preserve">Make sure you have added one or more projects. In the editor type this to find a valid </w:t>
       </w:r>
-      <w:r>
-        <w:rPr>
-          <w:rStyle w:val="MonoChar"/>
-        </w:rPr>
-        <w:t>p</w:t>
-      </w:r>
-      <w:r>
-        <w:rPr>
-          <w:rStyle w:val="MonoChar"/>
-        </w:rPr>
-        <w:t>roject_id</w:t>
-      </w:r>
+      <w:proofErr w:type="spellStart"/>
+      <w:r>
+        <w:rPr>
+          <w:rStyle w:val="MonoChar"/>
+        </w:rPr>
+        <w:t>project_id</w:t>
+      </w:r>
+      <w:proofErr w:type="spellEnd"/>
       <w:r>
         <w:t>:</w:t>
       </w:r>
@@ -5437,8 +6004,13 @@
         <w:ind w:left="720"/>
       </w:pPr>
       <w:r>
-        <w:t>SELECT * FROM project;</w:t>
-      </w:r>
+        <w:t xml:space="preserve">SELECT * FROM </w:t>
+      </w:r>
+      <w:proofErr w:type="gramStart"/>
+      <w:r>
+        <w:t>project;</w:t>
+      </w:r>
+      <w:proofErr w:type="gramEnd"/>
     </w:p>
     <w:p>
       <w:pPr>
@@ -5460,12 +6032,14 @@
       <w:r>
         <w:t xml:space="preserve"> records. If your </w:t>
       </w:r>
+      <w:proofErr w:type="spellStart"/>
       <w:r>
         <w:rPr>
           <w:rStyle w:val="MonoChar"/>
         </w:rPr>
         <w:t>project_id</w:t>
       </w:r>
+      <w:proofErr w:type="spellEnd"/>
       <w:r>
         <w:t xml:space="preserve"> is </w:t>
       </w:r>
@@ -5485,7 +6059,31 @@
         <w:ind w:left="720"/>
       </w:pPr>
       <w:r>
-        <w:t>INSERT INTO material (project_id, material_name, num_required)</w:t>
+        <w:t>INSERT INTO material (</w:t>
+      </w:r>
+      <w:proofErr w:type="spellStart"/>
+      <w:r>
+        <w:t>project_id</w:t>
+      </w:r>
+      <w:proofErr w:type="spellEnd"/>
+      <w:r>
+        <w:t xml:space="preserve">, </w:t>
+      </w:r>
+      <w:proofErr w:type="spellStart"/>
+      <w:r>
+        <w:t>material_name</w:t>
+      </w:r>
+      <w:proofErr w:type="spellEnd"/>
+      <w:r>
+        <w:t xml:space="preserve">, </w:t>
+      </w:r>
+      <w:proofErr w:type="spellStart"/>
+      <w:r>
+        <w:t>num_required</w:t>
+      </w:r>
+      <w:proofErr w:type="spellEnd"/>
+      <w:r>
+        <w:t>)</w:t>
       </w:r>
     </w:p>
     <w:p>
@@ -5503,8 +6101,13 @@
         <w:ind w:left="720"/>
       </w:pPr>
       <w:r>
-        <w:t>(1, '2-inch screws', 20);</w:t>
-      </w:r>
+        <w:t>(1, '2-inch screws', 20</w:t>
+      </w:r>
+      <w:proofErr w:type="gramStart"/>
+      <w:r>
+        <w:t>);</w:t>
+      </w:r>
+      <w:proofErr w:type="gramEnd"/>
     </w:p>
     <w:p>
       <w:pPr>
@@ -5526,18 +6129,14 @@
       <w:r>
         <w:t xml:space="preserve"> records. If your </w:t>
       </w:r>
-      <w:r>
-        <w:rPr>
-          <w:rStyle w:val="MonoChar"/>
-        </w:rPr>
-        <w:t>pr</w:t>
-      </w:r>
-      <w:r>
-        <w:rPr>
-          <w:rStyle w:val="MonoChar"/>
-        </w:rPr>
-        <w:t>oject_id</w:t>
-      </w:r>
+      <w:proofErr w:type="spellStart"/>
+      <w:r>
+        <w:rPr>
+          <w:rStyle w:val="MonoChar"/>
+        </w:rPr>
+        <w:t>project_id</w:t>
+      </w:r>
+      <w:proofErr w:type="spellEnd"/>
       <w:r>
         <w:t xml:space="preserve"> is </w:t>
       </w:r>
@@ -5557,7 +6156,31 @@
         <w:ind w:left="720"/>
       </w:pPr>
       <w:r>
-        <w:t>INSERT INTO step (project_id, step_text, step_order)</w:t>
+        <w:t>INSERT INTO step (</w:t>
+      </w:r>
+      <w:proofErr w:type="spellStart"/>
+      <w:r>
+        <w:t>project_id</w:t>
+      </w:r>
+      <w:proofErr w:type="spellEnd"/>
+      <w:r>
+        <w:t xml:space="preserve">, </w:t>
+      </w:r>
+      <w:proofErr w:type="spellStart"/>
+      <w:r>
+        <w:t>step_text</w:t>
+      </w:r>
+      <w:proofErr w:type="spellEnd"/>
+      <w:r>
+        <w:t xml:space="preserve">, </w:t>
+      </w:r>
+      <w:proofErr w:type="spellStart"/>
+      <w:r>
+        <w:t>step_order</w:t>
+      </w:r>
+      <w:proofErr w:type="spellEnd"/>
+      <w:r>
+        <w:t>)</w:t>
       </w:r>
     </w:p>
     <w:p>
@@ -5575,8 +6198,13 @@
         <w:ind w:left="720"/>
       </w:pPr>
       <w:r>
-        <w:t>(1, 'Screw door hangers on the top and bottom of each side of the door frame', 1);</w:t>
-      </w:r>
+        <w:t>(1, 'Screw door hangers on the top and bottom of each side of the door frame', 1</w:t>
+      </w:r>
+      <w:proofErr w:type="gramStart"/>
+      <w:r>
+        <w:t>);</w:t>
+      </w:r>
+      <w:proofErr w:type="gramEnd"/>
     </w:p>
     <w:p>
       <w:pPr>
@@ -5589,12 +6217,14 @@
       <w:r>
         <w:t xml:space="preserve">Add one or more </w:t>
       </w:r>
+      <w:proofErr w:type="spellStart"/>
       <w:r>
         <w:rPr>
           <w:rStyle w:val="MonoChar"/>
         </w:rPr>
         <w:t>project_category</w:t>
       </w:r>
+      <w:proofErr w:type="spellEnd"/>
       <w:r>
         <w:t xml:space="preserve"> records. This is a join table that contains two foreign keys. One foreign key points to a project row and the other points to a category row. So, if your project ID is </w:t>
       </w:r>
@@ -5623,10 +6253,31 @@
         <w:ind w:left="720"/>
       </w:pPr>
       <w:r>
-        <w:t>INSER</w:t>
-      </w:r>
-      <w:r>
-        <w:t>T INTO project_category (project_id, category_id)</w:t>
+        <w:t xml:space="preserve">INSERT INTO </w:t>
+      </w:r>
+      <w:proofErr w:type="spellStart"/>
+      <w:r>
+        <w:t>project_category</w:t>
+      </w:r>
+      <w:proofErr w:type="spellEnd"/>
+      <w:r>
+        <w:t xml:space="preserve"> (</w:t>
+      </w:r>
+      <w:proofErr w:type="spellStart"/>
+      <w:r>
+        <w:t>project_id</w:t>
+      </w:r>
+      <w:proofErr w:type="spellEnd"/>
+      <w:r>
+        <w:t xml:space="preserve">, </w:t>
+      </w:r>
+      <w:proofErr w:type="spellStart"/>
+      <w:r>
+        <w:t>category_id</w:t>
+      </w:r>
+      <w:proofErr w:type="spellEnd"/>
+      <w:r>
+        <w:t>)</w:t>
       </w:r>
     </w:p>
     <w:p>
@@ -5644,8 +6295,13 @@
         <w:ind w:left="720"/>
       </w:pPr>
       <w:r>
-        <w:t>(1, 2);</w:t>
-      </w:r>
+        <w:t>(1, 2</w:t>
+      </w:r>
+      <w:proofErr w:type="gramStart"/>
+      <w:r>
+        <w:t>);</w:t>
+      </w:r>
+      <w:proofErr w:type="gramEnd"/>
     </w:p>
     <w:p>
       <w:pPr>
@@ -5659,12 +6315,14 @@
         <w:lastRenderedPageBreak/>
         <w:t xml:space="preserve">Run </w:t>
       </w:r>
+      <w:proofErr w:type="spellStart"/>
       <w:r>
         <w:rPr>
           <w:rStyle w:val="MonoChar"/>
         </w:rPr>
         <w:t>ProjectsApp</w:t>
       </w:r>
+      <w:proofErr w:type="spellEnd"/>
       <w:r>
         <w:t xml:space="preserve"> as a Java application. Enter "</w:t>
       </w:r>
@@ -5757,7 +6415,7 @@
                     </pic:cNvPicPr>
                   </pic:nvPicPr>
                   <pic:blipFill>
-                    <a:blip r:embed="rId22"/>
+                    <a:blip r:embed="rId23"/>
                     <a:stretch>
                       <a:fillRect/>
                     </a:stretch>
@@ -5789,10 +6447,15 @@
         <w:ind w:left="720"/>
       </w:pPr>
       <w:r>
-        <w:t>You shou</w:t>
-      </w:r>
-      <w:r>
-        <w:t>ld see project details, a list of materials, a list of steps, and a list of categories. If you do not get a result like that shown above, check the console for errors. If you can't figure it out there are two things you can try:</w:t>
+        <w:t xml:space="preserve">You should see project details, a list of materials, a list of steps, and a list of categories. If you do not get a result like that shown above, check the console for errors. If you can't figure it out there are two </w:t>
+      </w:r>
+      <w:proofErr w:type="gramStart"/>
+      <w:r>
+        <w:t>things</w:t>
+      </w:r>
+      <w:proofErr w:type="gramEnd"/>
+      <w:r>
+        <w:t xml:space="preserve"> you can try:</w:t>
       </w:r>
     </w:p>
     <w:p>
@@ -5804,16 +6467,29 @@
         </w:numPr>
       </w:pPr>
       <w:r>
-        <w:t>In the catch block in metho</w:t>
-      </w:r>
-      <w:r>
-        <w:t xml:space="preserve">d </w:t>
-      </w:r>
-      <w:r>
-        <w:rPr>
-          <w:rStyle w:val="MonoChar"/>
-        </w:rPr>
-        <w:t>processUserSelection()</w:t>
+        <w:t xml:space="preserve">In the catch block in method </w:t>
+      </w:r>
+      <w:proofErr w:type="spellStart"/>
+      <w:proofErr w:type="gramStart"/>
+      <w:r>
+        <w:rPr>
+          <w:rStyle w:val="MonoChar"/>
+        </w:rPr>
+        <w:t>processUserSelection</w:t>
+      </w:r>
+      <w:proofErr w:type="spellEnd"/>
+      <w:r>
+        <w:rPr>
+          <w:rStyle w:val="MonoChar"/>
+        </w:rPr>
+        <w:t>(</w:t>
+      </w:r>
+      <w:proofErr w:type="gramEnd"/>
+      <w:r>
+        <w:rPr>
+          <w:rStyle w:val="MonoChar"/>
+        </w:rPr>
+        <w:t>)</w:t>
       </w:r>
       <w:r>
         <w:t>, print the entire stack trace of the exception like this:</w:t>
@@ -5824,8 +6500,13 @@
         <w:pStyle w:val="Mono"/>
         <w:ind w:left="1440"/>
       </w:pPr>
-      <w:r>
-        <w:t>catch(Exception e) {</w:t>
+      <w:proofErr w:type="gramStart"/>
+      <w:r>
+        <w:t>catch(</w:t>
+      </w:r>
+      <w:proofErr w:type="gramEnd"/>
+      <w:r>
+        <w:t>Exception e) {</w:t>
       </w:r>
     </w:p>
     <w:p>
@@ -5834,8 +6515,29 @@
         <w:ind w:left="1440"/>
       </w:pPr>
       <w:r>
-        <w:t xml:space="preserve">  System.out.println("\nError: " + e + " Try again.");</w:t>
-      </w:r>
+        <w:t xml:space="preserve">  </w:t>
+      </w:r>
+      <w:proofErr w:type="spellStart"/>
+      <w:r>
+        <w:t>System.out.println</w:t>
+      </w:r>
+      <w:proofErr w:type="spellEnd"/>
+      <w:r>
+        <w:t>("\</w:t>
+      </w:r>
+      <w:proofErr w:type="spellStart"/>
+      <w:r>
+        <w:t>nError</w:t>
+      </w:r>
+      <w:proofErr w:type="spellEnd"/>
+      <w:r>
+        <w:t>: " + e + " Try again."</w:t>
+      </w:r>
+      <w:proofErr w:type="gramStart"/>
+      <w:r>
+        <w:t>);</w:t>
+      </w:r>
+      <w:proofErr w:type="gramEnd"/>
     </w:p>
     <w:p>
       <w:pPr>
@@ -5845,11 +6547,21 @@
       <w:r>
         <w:t xml:space="preserve">  </w:t>
       </w:r>
+      <w:proofErr w:type="spellStart"/>
+      <w:proofErr w:type="gramStart"/>
       <w:r>
         <w:rPr>
           <w:shd w:val="clear" w:color="auto" w:fill="FFFF00"/>
         </w:rPr>
-        <w:t>e.printStackTrace();</w:t>
+        <w:t>e.printStackTrace</w:t>
+      </w:r>
+      <w:proofErr w:type="spellEnd"/>
+      <w:proofErr w:type="gramEnd"/>
+      <w:r>
+        <w:rPr>
+          <w:shd w:val="clear" w:color="auto" w:fill="FFFF00"/>
+        </w:rPr>
+        <w:t>();</w:t>
       </w:r>
     </w:p>
     <w:p>
@@ -5880,10 +6592,7 @@
         <w:t>ProjectsApp.java</w:t>
       </w:r>
       <w:r>
-        <w:t xml:space="preserve"> into the edit</w:t>
-      </w:r>
-      <w:r>
-        <w:t>or. Right-click in editor and select "Debug As" / "Java Application". Set breakpoints as appropriate. Work through the application until you find the error.</w:t>
+        <w:t xml:space="preserve"> into the editor. Right-click in editor and select "Debug As" / "Java Application". Set breakpoints as appropriate. Work through the application until you find the error.</w:t>
       </w:r>
     </w:p>
     <w:p>
@@ -5895,12 +6604,9 @@
         </w:numPr>
       </w:pPr>
       <w:r>
-        <w:t>This article on debugging is a little dated but still applicable. You don't need to worry about the</w:t>
-      </w:r>
-      <w:r>
-        <w:t xml:space="preserve"> section on remote debugging. </w:t>
-      </w:r>
-      <w:hyperlink r:id="rId23" w:history="1">
+        <w:t xml:space="preserve">This article on debugging is a little dated but still applicable. You don't need to worry about the section on remote debugging. </w:t>
+      </w:r>
+      <w:hyperlink r:id="rId24" w:history="1">
         <w:r>
           <w:rPr>
             <w:rStyle w:val="Hyperlink0"/>
@@ -6155,10 +6861,7 @@
                                 <w:jc w:val="center"/>
                               </w:pPr>
                               <w:r>
-                                <w:t>Her</w:t>
-                              </w:r>
-                              <w:r>
-                                <w:t>e's the error</w:t>
+                                <w:t>Here's the error</w:t>
                               </w:r>
                             </w:p>
                           </w:txbxContent>
@@ -6193,10 +6896,7 @@
                           <w:jc w:val="center"/>
                         </w:pPr>
                         <w:r>
-                          <w:t>Her</w:t>
-                        </w:r>
-                        <w:r>
-                          <w:t>e's the error</w:t>
+                          <w:t>Here's the error</w:t>
                         </w:r>
                       </w:p>
                     </w:txbxContent>
@@ -6228,7 +6928,7 @@
                     </pic:cNvPicPr>
                   </pic:nvPicPr>
                   <pic:blipFill>
-                    <a:blip r:embed="rId24"/>
+                    <a:blip r:embed="rId25"/>
                     <a:stretch>
                       <a:fillRect/>
                     </a:stretch>
@@ -6286,10 +6986,7 @@
         <w:pStyle w:val="Body"/>
       </w:pPr>
       <w:r>
-        <w:t xml:space="preserve">These screen shots do not contain the entire Java file. Only the parts changed since the prior exercises </w:t>
-      </w:r>
-      <w:r>
-        <w:t>are shown.</w:t>
+        <w:t>These screen shots do not contain the entire Java file. Only the parts changed since the prior exercises are shown.</w:t>
       </w:r>
     </w:p>
     <w:p>
@@ -6317,7 +7014,7 @@
                     </pic:cNvPicPr>
                   </pic:nvPicPr>
                   <pic:blipFill>
-                    <a:blip r:embed="rId25"/>
+                    <a:blip r:embed="rId26"/>
                     <a:stretch>
                       <a:fillRect/>
                     </a:stretch>
@@ -6367,7 +7064,7 @@
                     </pic:cNvPicPr>
                   </pic:nvPicPr>
                   <pic:blipFill>
-                    <a:blip r:embed="rId26"/>
+                    <a:blip r:embed="rId27"/>
                     <a:stretch>
                       <a:fillRect/>
                     </a:stretch>
@@ -6418,7 +7115,7 @@
                     </pic:cNvPicPr>
                   </pic:nvPicPr>
                   <pic:blipFill>
-                    <a:blip r:embed="rId27"/>
+                    <a:blip r:embed="rId28"/>
                     <a:stretch>
                       <a:fillRect/>
                     </a:stretch>
@@ -6468,7 +7165,7 @@
                     </pic:cNvPicPr>
                   </pic:nvPicPr>
                   <pic:blipFill>
-                    <a:blip r:embed="rId28"/>
+                    <a:blip r:embed="rId29"/>
                     <a:stretch>
                       <a:fillRect/>
                     </a:stretch>
@@ -6535,7 +7232,7 @@
                     </pic:cNvPicPr>
                   </pic:nvPicPr>
                   <pic:blipFill>
-                    <a:blip r:embed="rId29"/>
+                    <a:blip r:embed="rId30"/>
                     <a:stretch>
                       <a:fillRect/>
                     </a:stretch>
@@ -6586,10 +7283,7 @@
         <w:pStyle w:val="Body"/>
       </w:pPr>
       <w:r>
-        <w:t xml:space="preserve">These screen shots do not contain the entire Java file. Only the parts </w:t>
-      </w:r>
-      <w:r>
-        <w:t>changed since the prior exercises are shown.</w:t>
+        <w:t>These screen shots do not contain the entire Java file. Only the parts changed since the prior exercises are shown.</w:t>
       </w:r>
     </w:p>
     <w:p>
@@ -6616,7 +7310,7 @@
                     </pic:cNvPicPr>
                   </pic:nvPicPr>
                   <pic:blipFill>
-                    <a:blip r:embed="rId30"/>
+                    <a:blip r:embed="rId31"/>
                     <a:stretch>
                       <a:fillRect/>
                     </a:stretch>
@@ -6667,7 +7361,7 @@
                     </pic:cNvPicPr>
                   </pic:nvPicPr>
                   <pic:blipFill>
-                    <a:blip r:embed="rId31"/>
+                    <a:blip r:embed="rId32"/>
                     <a:stretch>
                       <a:fillRect/>
                     </a:stretch>
@@ -6718,7 +7412,7 @@
                     </pic:cNvPicPr>
                   </pic:nvPicPr>
                   <pic:blipFill>
-                    <a:blip r:embed="rId32"/>
+                    <a:blip r:embed="rId33"/>
                     <a:stretch>
                       <a:fillRect/>
                     </a:stretch>
@@ -6768,7 +7462,7 @@
                     </pic:cNvPicPr>
                   </pic:nvPicPr>
                   <pic:blipFill>
-                    <a:blip r:embed="rId33"/>
+                    <a:blip r:embed="rId34"/>
                     <a:stretch>
                       <a:fillRect/>
                     </a:stretch>
@@ -6819,7 +7513,7 @@
                     </pic:cNvPicPr>
                   </pic:nvPicPr>
                   <pic:blipFill>
-                    <a:blip r:embed="rId34"/>
+                    <a:blip r:embed="rId35"/>
                     <a:stretch>
                       <a:fillRect/>
                     </a:stretch>
@@ -6846,8 +7540,8 @@
       </w:r>
     </w:p>
     <w:sectPr>
-      <w:headerReference w:type="default" r:id="rId35"/>
-      <w:footerReference w:type="default" r:id="rId36"/>
+      <w:headerReference w:type="default" r:id="rId36"/>
+      <w:footerReference w:type="default" r:id="rId37"/>
       <w:pgSz w:w="12240" w:h="15840"/>
       <w:pgMar w:top="1440" w:right="1440" w:bottom="1440" w:left="1440" w:header="720" w:footer="720" w:gutter="0"/>
       <w:cols w:space="720"/>

</xml_diff>